<commit_message>
Ajout de la fonction pour supprimer les BK_delete_x
</commit_message>
<xml_diff>
--- a/ExtractionLims/Test Rapport Essai corrosion - modif.docx
+++ b/ExtractionLims/Test Rapport Essai corrosion - modif.docx
@@ -13,7 +13,7 @@
         <mc:AlternateContent>
           <mc:Choice Requires="wps">
             <w:drawing>
-              <wp:anchor distT="0" distB="0" distL="114300" distR="114300" simplePos="0" relativeHeight="251659264" behindDoc="0" locked="0" layoutInCell="1" allowOverlap="1" wp14:anchorId="7E2971E8" wp14:editId="1703CD4A">
+              <wp:anchor distT="0" distB="0" distL="114300" distR="114300" simplePos="0" relativeHeight="251659264" behindDoc="0" locked="0" layoutInCell="1" allowOverlap="1" wp14:anchorId="35A8C6DE" wp14:editId="26E2011A">
                 <wp:simplePos x="0" y="0"/>
                 <wp:positionH relativeFrom="margin">
                   <wp:align>center</wp:align>
@@ -93,19 +93,7 @@
                                 <w:szCs w:val="28"/>
                                 <w:lang w:val="fr-FR"/>
                               </w:rPr>
-                              <w:t>Rapport d’essai n°/ Test report n</w:t>
-                            </w:r>
-                            <w:proofErr w:type="gramStart"/>
-                            <w:r>
-                              <w:rPr>
-                                <w:rFonts w:ascii="Arial" w:hAnsi="Arial" w:cs="Arial"/>
-                                <w:b/>
-                                <w:bCs/>
-                                <w:sz w:val="28"/>
-                                <w:szCs w:val="28"/>
-                                <w:lang w:val="fr-FR"/>
-                              </w:rPr>
-                              <w:t>°</w:t>
+                              <w:t>Rapport d’essai n°/ Test report n°</w:t>
                             </w:r>
                             <w:r>
                               <w:rPr>
@@ -116,19 +104,7 @@
                                 <w:szCs w:val="28"/>
                                 <w:lang w:val="fr-FR"/>
                               </w:rPr>
-                              <w:t>:</w:t>
-                            </w:r>
-                            <w:proofErr w:type="gramEnd"/>
-                            <w:r>
-                              <w:rPr>
-                                <w:rFonts w:ascii="Arial" w:hAnsi="Arial" w:cs="Arial"/>
-                                <w:b/>
-                                <w:bCs/>
-                                <w:sz w:val="28"/>
-                                <w:szCs w:val="28"/>
-                                <w:lang w:val="fr-FR"/>
-                              </w:rPr>
-                              <w:t xml:space="preserve"> </w:t>
+                              <w:t xml:space="preserve">: </w:t>
                             </w:r>
                             <w:bookmarkStart w:id="1" w:name="BK_RefActivite"/>
                             <w:r>
@@ -174,7 +150,7 @@
           </mc:Choice>
           <mc:Fallback>
             <w:pict>
-              <v:rect w14:anchorId="7E2971E8" id="Rectangle 2" o:spid="_x0000_s1026" style="position:absolute;margin-left:0;margin-top:4.3pt;width:450pt;height:37.15pt;z-index:251659264;visibility:visible;mso-wrap-style:square;mso-width-percent:0;mso-height-percent:0;mso-wrap-distance-left:9pt;mso-wrap-distance-top:0;mso-wrap-distance-right:9pt;mso-wrap-distance-bottom:0;mso-position-horizontal:center;mso-position-horizontal-relative:margin;mso-position-vertical:absolute;mso-position-vertical-relative:text;mso-width-percent:0;mso-height-percent:0;mso-width-relative:page;mso-height-relative:page;v-text-anchor:middle" o:gfxdata="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" fillcolor="#ddd" stroked="f">
+              <v:rect w14:anchorId="35A8C6DE" id="Rectangle 2" o:spid="_x0000_s1026" style="position:absolute;margin-left:0;margin-top:4.3pt;width:450pt;height:37.15pt;z-index:251659264;visibility:visible;mso-wrap-style:square;mso-width-percent:0;mso-height-percent:0;mso-wrap-distance-left:9pt;mso-wrap-distance-top:0;mso-wrap-distance-right:9pt;mso-wrap-distance-bottom:0;mso-position-horizontal:center;mso-position-horizontal-relative:margin;mso-position-vertical:absolute;mso-position-vertical-relative:text;mso-width-percent:0;mso-height-percent:0;mso-width-relative:page;mso-height-relative:page;v-text-anchor:middle" o:gfxdata="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" fillcolor="#ddd" stroked="f">
                 <v:shadow on="t" color="black" opacity="20971f" offset="0,2.2pt"/>
                 <v:textbox>
                   <w:txbxContent>
@@ -199,19 +175,7 @@
                           <w:szCs w:val="28"/>
                           <w:lang w:val="fr-FR"/>
                         </w:rPr>
-                        <w:t>Rapport d’essai n°/ Test report n</w:t>
-                      </w:r>
-                      <w:proofErr w:type="gramStart"/>
-                      <w:r>
-                        <w:rPr>
-                          <w:rFonts w:ascii="Arial" w:hAnsi="Arial" w:cs="Arial"/>
-                          <w:b/>
-                          <w:bCs/>
-                          <w:sz w:val="28"/>
-                          <w:szCs w:val="28"/>
-                          <w:lang w:val="fr-FR"/>
-                        </w:rPr>
-                        <w:t>°</w:t>
+                        <w:t>Rapport d’essai n°/ Test report n°</w:t>
                       </w:r>
                       <w:r>
                         <w:rPr>
@@ -222,19 +186,7 @@
                           <w:szCs w:val="28"/>
                           <w:lang w:val="fr-FR"/>
                         </w:rPr>
-                        <w:t>:</w:t>
-                      </w:r>
-                      <w:proofErr w:type="gramEnd"/>
-                      <w:r>
-                        <w:rPr>
-                          <w:rFonts w:ascii="Arial" w:hAnsi="Arial" w:cs="Arial"/>
-                          <w:b/>
-                          <w:bCs/>
-                          <w:sz w:val="28"/>
-                          <w:szCs w:val="28"/>
-                          <w:lang w:val="fr-FR"/>
-                        </w:rPr>
-                        <w:t xml:space="preserve"> </w:t>
+                        <w:t xml:space="preserve">: </w:t>
                       </w:r>
                       <w:bookmarkStart w:id="2" w:name="BK_RefActivite"/>
                       <w:r>
@@ -318,51 +270,7 @@
           <w:szCs w:val="20"/>
           <w:lang w:val="fr-FR"/>
         </w:rPr>
-        <w:t xml:space="preserve"> / Test </w:t>
-      </w:r>
-      <w:proofErr w:type="spellStart"/>
-      <w:r>
-        <w:rPr>
-          <w:rFonts w:ascii="Arial" w:hAnsi="Arial" w:cs="Arial"/>
-          <w:i/>
-          <w:sz w:val="20"/>
-          <w:szCs w:val="20"/>
-          <w:lang w:val="fr-FR"/>
-        </w:rPr>
-        <w:t>performed</w:t>
-      </w:r>
-      <w:proofErr w:type="spellEnd"/>
-      <w:r>
-        <w:rPr>
-          <w:rFonts w:ascii="Arial" w:hAnsi="Arial" w:cs="Arial"/>
-          <w:i/>
-          <w:sz w:val="20"/>
-          <w:szCs w:val="20"/>
-          <w:lang w:val="fr-FR"/>
-        </w:rPr>
-        <w:t xml:space="preserve"> in accordance </w:t>
-      </w:r>
-      <w:proofErr w:type="spellStart"/>
-      <w:r>
-        <w:rPr>
-          <w:rFonts w:ascii="Arial" w:hAnsi="Arial" w:cs="Arial"/>
-          <w:i/>
-          <w:sz w:val="20"/>
-          <w:szCs w:val="20"/>
-          <w:lang w:val="fr-FR"/>
-        </w:rPr>
-        <w:t>with</w:t>
-      </w:r>
-      <w:proofErr w:type="spellEnd"/>
-      <w:r>
-        <w:rPr>
-          <w:rFonts w:ascii="Arial" w:hAnsi="Arial" w:cs="Arial"/>
-          <w:i/>
-          <w:sz w:val="20"/>
-          <w:szCs w:val="20"/>
-          <w:lang w:val="fr-FR"/>
-        </w:rPr>
-        <w:t xml:space="preserve"> : </w:t>
+        <w:t xml:space="preserve"> / Test performed in accordance with : </w:t>
       </w:r>
       <w:r>
         <w:rPr>
@@ -402,72 +310,7 @@
           <w:szCs w:val="20"/>
           <w:lang w:val="fr-FR"/>
         </w:rPr>
-        <w:t xml:space="preserve">/ </w:t>
-      </w:r>
-      <w:r>
-        <w:rPr>
-          <w:rFonts w:ascii="Arial" w:hAnsi="Arial" w:cs="Arial"/>
-          <w:i/>
-          <w:noProof/>
-          <w:sz w:val="20"/>
-          <w:szCs w:val="20"/>
-          <w:lang w:val="fr-FR"/>
-        </w:rPr>
-        <w:t>Degreasing</w:t>
-      </w:r>
-      <w:r>
-        <w:rPr>
-          <w:rFonts w:ascii="Arial" w:hAnsi="Arial" w:cs="Arial"/>
-          <w:i/>
-          <w:sz w:val="20"/>
-          <w:szCs w:val="20"/>
-          <w:lang w:val="fr-FR"/>
-        </w:rPr>
-        <w:t xml:space="preserve"> </w:t>
-      </w:r>
-      <w:proofErr w:type="spellStart"/>
-      <w:r>
-        <w:rPr>
-          <w:rFonts w:ascii="Arial" w:hAnsi="Arial" w:cs="Arial"/>
-          <w:i/>
-          <w:sz w:val="20"/>
-          <w:szCs w:val="20"/>
-          <w:lang w:val="fr-FR"/>
-        </w:rPr>
-        <w:t>performed</w:t>
-      </w:r>
-      <w:proofErr w:type="spellEnd"/>
-      <w:r>
-        <w:rPr>
-          <w:rFonts w:ascii="Arial" w:hAnsi="Arial" w:cs="Arial"/>
-          <w:i/>
-          <w:sz w:val="20"/>
-          <w:szCs w:val="20"/>
-          <w:lang w:val="fr-FR"/>
-        </w:rPr>
-        <w:t xml:space="preserve"> in accordance </w:t>
-      </w:r>
-      <w:proofErr w:type="spellStart"/>
-      <w:r>
-        <w:rPr>
-          <w:rFonts w:ascii="Arial" w:hAnsi="Arial" w:cs="Arial"/>
-          <w:i/>
-          <w:sz w:val="20"/>
-          <w:szCs w:val="20"/>
-          <w:lang w:val="fr-FR"/>
-        </w:rPr>
-        <w:t>with</w:t>
-      </w:r>
-      <w:proofErr w:type="spellEnd"/>
-      <w:r>
-        <w:rPr>
-          <w:rFonts w:ascii="Arial" w:hAnsi="Arial" w:cs="Arial"/>
-          <w:i/>
-          <w:sz w:val="20"/>
-          <w:szCs w:val="20"/>
-          <w:lang w:val="fr-FR"/>
-        </w:rPr>
-        <w:t> : ASTM F21</w:t>
+        <w:t>/ Degreasing performed in accordance with : ASTM F21</w:t>
       </w:r>
     </w:p>
     <w:p>
@@ -590,19 +433,8 @@
           <w:sz w:val="20"/>
           <w:szCs w:val="20"/>
         </w:rPr>
-        <w:t xml:space="preserve">N° </w:t>
-      </w:r>
-      <w:proofErr w:type="spellStart"/>
-      <w:r>
-        <w:rPr>
-          <w:rFonts w:ascii="Arial" w:hAnsi="Arial" w:cs="Arial"/>
-          <w:b/>
-          <w:sz w:val="20"/>
-          <w:szCs w:val="20"/>
-        </w:rPr>
-        <w:t>commande</w:t>
-      </w:r>
-      <w:proofErr w:type="spellEnd"/>
+        <w:t>N° commande</w:t>
+      </w:r>
       <w:r>
         <w:rPr>
           <w:rFonts w:ascii="Arial" w:hAnsi="Arial" w:cs="Arial"/>
@@ -674,7 +506,6 @@
         <w:t xml:space="preserve"> </w:t>
       </w:r>
       <w:bookmarkStart w:id="5" w:name="BK_RefActivite_ClientInterne"/>
-      <w:proofErr w:type="spellStart"/>
       <w:r>
         <w:rPr>
           <w:rFonts w:ascii="Arial" w:hAnsi="Arial" w:cs="Arial"/>
@@ -683,7 +514,6 @@
         </w:rPr>
         <w:t>BK_RefActivite_ClientInterne</w:t>
       </w:r>
-      <w:proofErr w:type="spellEnd"/>
       <w:r>
         <w:rPr>
           <w:rFonts w:ascii="Arial" w:hAnsi="Arial" w:cs="Arial"/>
@@ -703,7 +533,6 @@
           <w:szCs w:val="20"/>
         </w:rPr>
       </w:pPr>
-      <w:proofErr w:type="spellStart"/>
       <w:r>
         <w:rPr>
           <w:rFonts w:ascii="Arial" w:hAnsi="Arial" w:cs="Arial"/>
@@ -711,9 +540,8 @@
           <w:sz w:val="20"/>
           <w:szCs w:val="20"/>
         </w:rPr>
-        <w:t>Traitement</w:t>
-      </w:r>
-      <w:proofErr w:type="spellEnd"/>
+        <w:t>Traitement thermique</w:t>
+      </w:r>
       <w:r>
         <w:rPr>
           <w:rFonts w:ascii="Arial" w:hAnsi="Arial" w:cs="Arial"/>
@@ -723,44 +551,23 @@
         </w:rPr>
         <w:t xml:space="preserve"> </w:t>
       </w:r>
-      <w:proofErr w:type="spellStart"/>
-      <w:r>
-        <w:rPr>
-          <w:rFonts w:ascii="Arial" w:hAnsi="Arial" w:cs="Arial"/>
-          <w:b/>
-          <w:sz w:val="20"/>
-          <w:szCs w:val="20"/>
-        </w:rPr>
-        <w:t>thermique</w:t>
-      </w:r>
-      <w:proofErr w:type="spellEnd"/>
-      <w:r>
-        <w:rPr>
-          <w:rFonts w:ascii="Arial" w:hAnsi="Arial" w:cs="Arial"/>
-          <w:b/>
+      <w:r>
+        <w:rPr>
+          <w:rFonts w:ascii="Arial" w:hAnsi="Arial" w:cs="Arial"/>
+          <w:sz w:val="20"/>
+          <w:szCs w:val="20"/>
+        </w:rPr>
+        <w:t>/ Heat treatment:</w:t>
+      </w:r>
+      <w:r>
+        <w:rPr>
+          <w:rFonts w:ascii="Arial" w:hAnsi="Arial" w:cs="Arial"/>
           <w:sz w:val="20"/>
           <w:szCs w:val="20"/>
         </w:rPr>
         <w:t xml:space="preserve"> </w:t>
       </w:r>
-      <w:r>
-        <w:rPr>
-          <w:rFonts w:ascii="Arial" w:hAnsi="Arial" w:cs="Arial"/>
-          <w:sz w:val="20"/>
-          <w:szCs w:val="20"/>
-        </w:rPr>
-        <w:t>/ Heat treatment:</w:t>
-      </w:r>
-      <w:r>
-        <w:rPr>
-          <w:rFonts w:ascii="Arial" w:hAnsi="Arial" w:cs="Arial"/>
-          <w:sz w:val="20"/>
-          <w:szCs w:val="20"/>
-        </w:rPr>
-        <w:t xml:space="preserve"> </w:t>
-      </w:r>
       <w:bookmarkStart w:id="6" w:name="BK_Item_TTH_Parent"/>
-      <w:proofErr w:type="spellStart"/>
       <w:r>
         <w:rPr>
           <w:rFonts w:ascii="Arial" w:hAnsi="Arial" w:cs="Arial"/>
@@ -770,7 +577,6 @@
         <w:t>BK_Item_TTH_Parent</w:t>
       </w:r>
       <w:bookmarkEnd w:id="6"/>
-      <w:proofErr w:type="spellEnd"/>
       <w:r>
         <w:rPr>
           <w:rFonts w:ascii="Arial" w:hAnsi="Arial" w:cs="Arial"/>
@@ -787,6 +593,7 @@
           <w:rFonts w:ascii="Arial" w:hAnsi="Arial" w:cs="Arial"/>
           <w:sz w:val="20"/>
           <w:szCs w:val="20"/>
+          <w:lang w:val="fr-FR"/>
         </w:rPr>
       </w:pPr>
       <w:r>
@@ -795,6 +602,7 @@
           <w:b/>
           <w:sz w:val="20"/>
           <w:szCs w:val="20"/>
+          <w:lang w:val="fr-FR"/>
         </w:rPr>
         <w:t xml:space="preserve">Nuance </w:t>
       </w:r>
@@ -803,6 +611,7 @@
           <w:rFonts w:ascii="Arial" w:hAnsi="Arial" w:cs="Arial"/>
           <w:sz w:val="20"/>
           <w:szCs w:val="20"/>
+          <w:lang w:val="fr-FR"/>
         </w:rPr>
         <w:t xml:space="preserve">/ </w:t>
       </w:r>
@@ -811,6 +620,7 @@
           <w:rFonts w:ascii="Arial" w:hAnsi="Arial" w:cs="Arial"/>
           <w:sz w:val="20"/>
           <w:szCs w:val="20"/>
+          <w:lang w:val="fr-FR"/>
         </w:rPr>
         <w:t>grade</w:t>
       </w:r>
@@ -819,6 +629,7 @@
           <w:rFonts w:ascii="Arial" w:hAnsi="Arial" w:cs="Arial"/>
           <w:sz w:val="20"/>
           <w:szCs w:val="20"/>
+          <w:lang w:val="fr-FR"/>
         </w:rPr>
         <w:t>:</w:t>
       </w:r>
@@ -827,21 +638,21 @@
           <w:rFonts w:ascii="Arial" w:hAnsi="Arial" w:cs="Arial"/>
           <w:sz w:val="20"/>
           <w:szCs w:val="20"/>
+          <w:lang w:val="fr-FR"/>
         </w:rPr>
         <w:t xml:space="preserve"> </w:t>
       </w:r>
       <w:bookmarkStart w:id="7" w:name="BK_Item_Nuance"/>
-      <w:proofErr w:type="spellStart"/>
-      <w:r>
-        <w:rPr>
-          <w:rFonts w:ascii="Arial" w:hAnsi="Arial" w:cs="Arial"/>
-          <w:sz w:val="20"/>
-          <w:szCs w:val="20"/>
+      <w:r>
+        <w:rPr>
+          <w:rFonts w:ascii="Arial" w:hAnsi="Arial" w:cs="Arial"/>
+          <w:sz w:val="20"/>
+          <w:szCs w:val="20"/>
+          <w:lang w:val="fr-FR"/>
         </w:rPr>
         <w:t>BK_Item_Nuance</w:t>
       </w:r>
       <w:bookmarkEnd w:id="7"/>
-      <w:proofErr w:type="spellEnd"/>
     </w:p>
     <w:p>
       <w:pPr>
@@ -850,33 +661,25 @@
           <w:rFonts w:ascii="Arial" w:hAnsi="Arial" w:cs="Arial"/>
           <w:sz w:val="20"/>
           <w:szCs w:val="20"/>
+          <w:lang w:val="fr-FR"/>
         </w:rPr>
       </w:pPr>
-      <w:proofErr w:type="spellStart"/>
       <w:r>
         <w:rPr>
           <w:rFonts w:ascii="Arial" w:hAnsi="Arial" w:cs="Arial"/>
           <w:b/>
           <w:sz w:val="20"/>
           <w:szCs w:val="20"/>
-        </w:rPr>
-        <w:t>Tôle</w:t>
-      </w:r>
-      <w:proofErr w:type="spellEnd"/>
-      <w:r>
-        <w:rPr>
-          <w:rFonts w:ascii="Arial" w:hAnsi="Arial" w:cs="Arial"/>
-          <w:b/>
-          <w:sz w:val="20"/>
-          <w:szCs w:val="20"/>
-        </w:rPr>
-        <w:t xml:space="preserve"> n</w:t>
-      </w:r>
-      <w:r>
-        <w:rPr>
-          <w:rFonts w:ascii="Arial" w:hAnsi="Arial" w:cs="Arial"/>
-          <w:sz w:val="20"/>
-          <w:szCs w:val="20"/>
+          <w:lang w:val="fr-FR"/>
+        </w:rPr>
+        <w:t>Tôle n</w:t>
+      </w:r>
+      <w:r>
+        <w:rPr>
+          <w:rFonts w:ascii="Arial" w:hAnsi="Arial" w:cs="Arial"/>
+          <w:sz w:val="20"/>
+          <w:szCs w:val="20"/>
+          <w:lang w:val="fr-FR"/>
         </w:rPr>
         <w:t>°</w:t>
       </w:r>
@@ -885,6 +688,7 @@
           <w:rFonts w:ascii="Arial" w:hAnsi="Arial" w:cs="Arial"/>
           <w:sz w:val="20"/>
           <w:szCs w:val="20"/>
+          <w:lang w:val="fr-FR"/>
         </w:rPr>
         <w:t xml:space="preserve"> </w:t>
       </w:r>
@@ -893,6 +697,7 @@
           <w:rFonts w:ascii="Arial" w:hAnsi="Arial" w:cs="Arial"/>
           <w:sz w:val="20"/>
           <w:szCs w:val="20"/>
+          <w:lang w:val="fr-FR"/>
         </w:rPr>
         <w:t>/</w:t>
       </w:r>
@@ -901,6 +706,7 @@
           <w:rFonts w:ascii="Arial" w:hAnsi="Arial" w:cs="Arial"/>
           <w:sz w:val="20"/>
           <w:szCs w:val="20"/>
+          <w:lang w:val="fr-FR"/>
         </w:rPr>
         <w:t xml:space="preserve"> </w:t>
       </w:r>
@@ -909,6 +715,7 @@
           <w:rFonts w:ascii="Arial" w:hAnsi="Arial" w:cs="Arial"/>
           <w:sz w:val="20"/>
           <w:szCs w:val="20"/>
+          <w:lang w:val="fr-FR"/>
         </w:rPr>
         <w:t>Plate n</w:t>
       </w:r>
@@ -917,6 +724,7 @@
           <w:rFonts w:ascii="Arial" w:hAnsi="Arial" w:cs="Arial"/>
           <w:sz w:val="20"/>
           <w:szCs w:val="20"/>
+          <w:lang w:val="fr-FR"/>
         </w:rPr>
         <w:t>°</w:t>
       </w:r>
@@ -925,6 +733,7 @@
           <w:rFonts w:ascii="Arial" w:hAnsi="Arial" w:cs="Arial"/>
           <w:sz w:val="20"/>
           <w:szCs w:val="20"/>
+          <w:lang w:val="fr-FR"/>
         </w:rPr>
         <w:t>:</w:t>
       </w:r>
@@ -933,21 +742,21 @@
           <w:rFonts w:ascii="Arial" w:hAnsi="Arial" w:cs="Arial"/>
           <w:sz w:val="20"/>
           <w:szCs w:val="20"/>
+          <w:lang w:val="fr-FR"/>
         </w:rPr>
         <w:t xml:space="preserve"> </w:t>
       </w:r>
       <w:bookmarkStart w:id="8" w:name="BK_Item_UM"/>
-      <w:proofErr w:type="spellStart"/>
-      <w:r>
-        <w:rPr>
-          <w:rFonts w:ascii="Arial" w:hAnsi="Arial" w:cs="Arial"/>
-          <w:sz w:val="20"/>
-          <w:szCs w:val="20"/>
+      <w:r>
+        <w:rPr>
+          <w:rFonts w:ascii="Arial" w:hAnsi="Arial" w:cs="Arial"/>
+          <w:sz w:val="20"/>
+          <w:szCs w:val="20"/>
+          <w:lang w:val="fr-FR"/>
         </w:rPr>
         <w:t>BK_Item_UM</w:t>
       </w:r>
       <w:bookmarkEnd w:id="8"/>
-      <w:proofErr w:type="spellEnd"/>
     </w:p>
     <w:p>
       <w:pPr>
@@ -958,7 +767,6 @@
           <w:szCs w:val="20"/>
         </w:rPr>
       </w:pPr>
-      <w:proofErr w:type="spellStart"/>
       <w:r>
         <w:rPr>
           <w:rFonts w:ascii="Arial" w:hAnsi="Arial" w:cs="Arial"/>
@@ -966,9 +774,8 @@
           <w:sz w:val="20"/>
           <w:szCs w:val="20"/>
         </w:rPr>
-        <w:t>Coulée</w:t>
-      </w:r>
-      <w:proofErr w:type="spellEnd"/>
+        <w:t>Coulée n°</w:t>
+      </w:r>
       <w:r>
         <w:rPr>
           <w:rFonts w:ascii="Arial" w:hAnsi="Arial" w:cs="Arial"/>
@@ -976,15 +783,6 @@
           <w:sz w:val="20"/>
           <w:szCs w:val="20"/>
         </w:rPr>
-        <w:t xml:space="preserve"> n°</w:t>
-      </w:r>
-      <w:r>
-        <w:rPr>
-          <w:rFonts w:ascii="Arial" w:hAnsi="Arial" w:cs="Arial"/>
-          <w:b/>
-          <w:sz w:val="20"/>
-          <w:szCs w:val="20"/>
-        </w:rPr>
         <w:t xml:space="preserve"> </w:t>
       </w:r>
       <w:r>
@@ -1004,7 +802,6 @@
         <w:t xml:space="preserve"> </w:t>
       </w:r>
       <w:bookmarkStart w:id="9" w:name="BK_Item_Coulee"/>
-      <w:proofErr w:type="spellStart"/>
       <w:r>
         <w:rPr>
           <w:rFonts w:ascii="Arial" w:hAnsi="Arial" w:cs="Arial"/>
@@ -1014,7 +811,6 @@
         <w:t>BK_Item_Coulee</w:t>
       </w:r>
       <w:bookmarkEnd w:id="9"/>
-      <w:proofErr w:type="spellEnd"/>
     </w:p>
     <w:p>
       <w:pPr>
@@ -1023,45 +819,26 @@
           <w:rFonts w:ascii="Arial" w:hAnsi="Arial" w:cs="Arial"/>
           <w:sz w:val="20"/>
           <w:szCs w:val="20"/>
+          <w:lang w:val="fr-BE"/>
         </w:rPr>
       </w:pPr>
-      <w:proofErr w:type="spellStart"/>
       <w:r>
         <w:rPr>
           <w:rFonts w:ascii="Arial" w:hAnsi="Arial" w:cs="Arial"/>
           <w:b/>
           <w:sz w:val="20"/>
           <w:szCs w:val="20"/>
-        </w:rPr>
-        <w:t>Epaisseur</w:t>
-      </w:r>
-      <w:proofErr w:type="spellEnd"/>
+          <w:lang w:val="fr-BE"/>
+        </w:rPr>
+        <w:t>Epaisseur de tôle</w:t>
+      </w:r>
       <w:r>
         <w:rPr>
           <w:rFonts w:ascii="Arial" w:hAnsi="Arial" w:cs="Arial"/>
           <w:b/>
           <w:sz w:val="20"/>
           <w:szCs w:val="20"/>
-        </w:rPr>
-        <w:t xml:space="preserve"> de </w:t>
-      </w:r>
-      <w:proofErr w:type="spellStart"/>
-      <w:r>
-        <w:rPr>
-          <w:rFonts w:ascii="Arial" w:hAnsi="Arial" w:cs="Arial"/>
-          <w:b/>
-          <w:sz w:val="20"/>
-          <w:szCs w:val="20"/>
-        </w:rPr>
-        <w:t>tôle</w:t>
-      </w:r>
-      <w:proofErr w:type="spellEnd"/>
-      <w:r>
-        <w:rPr>
-          <w:rFonts w:ascii="Arial" w:hAnsi="Arial" w:cs="Arial"/>
-          <w:b/>
-          <w:sz w:val="20"/>
-          <w:szCs w:val="20"/>
+          <w:lang w:val="fr-BE"/>
         </w:rPr>
         <w:t xml:space="preserve"> </w:t>
       </w:r>
@@ -1070,6 +847,7 @@
           <w:rFonts w:ascii="Arial" w:hAnsi="Arial" w:cs="Arial"/>
           <w:sz w:val="20"/>
           <w:szCs w:val="20"/>
+          <w:lang w:val="fr-BE"/>
         </w:rPr>
         <w:t>/</w:t>
       </w:r>
@@ -1078,6 +856,7 @@
           <w:rFonts w:ascii="Arial" w:hAnsi="Arial" w:cs="Arial"/>
           <w:sz w:val="20"/>
           <w:szCs w:val="20"/>
+          <w:lang w:val="fr-BE"/>
         </w:rPr>
         <w:t xml:space="preserve"> </w:t>
       </w:r>
@@ -1086,6 +865,7 @@
           <w:rFonts w:ascii="Arial" w:hAnsi="Arial" w:cs="Arial"/>
           <w:sz w:val="20"/>
           <w:szCs w:val="20"/>
+          <w:lang w:val="fr-BE"/>
         </w:rPr>
         <w:t xml:space="preserve">plate </w:t>
       </w:r>
@@ -1094,6 +874,7 @@
           <w:rFonts w:ascii="Arial" w:hAnsi="Arial" w:cs="Arial"/>
           <w:sz w:val="20"/>
           <w:szCs w:val="20"/>
+          <w:lang w:val="fr-BE"/>
         </w:rPr>
         <w:t>thickness:</w:t>
       </w:r>
@@ -1102,21 +883,21 @@
           <w:rFonts w:ascii="Arial" w:hAnsi="Arial" w:cs="Arial"/>
           <w:sz w:val="20"/>
           <w:szCs w:val="20"/>
+          <w:lang w:val="fr-BE"/>
         </w:rPr>
         <w:t xml:space="preserve"> </w:t>
       </w:r>
       <w:bookmarkStart w:id="10" w:name="BK_Item_EP_UM"/>
-      <w:proofErr w:type="spellStart"/>
-      <w:r>
-        <w:rPr>
-          <w:rFonts w:ascii="Arial" w:hAnsi="Arial" w:cs="Arial"/>
-          <w:sz w:val="20"/>
-          <w:szCs w:val="20"/>
+      <w:r>
+        <w:rPr>
+          <w:rFonts w:ascii="Arial" w:hAnsi="Arial" w:cs="Arial"/>
+          <w:sz w:val="20"/>
+          <w:szCs w:val="20"/>
+          <w:lang w:val="fr-BE"/>
         </w:rPr>
         <w:t>BK_Item_EP_UM</w:t>
       </w:r>
       <w:bookmarkEnd w:id="10"/>
-      <w:proofErr w:type="spellEnd"/>
     </w:p>
     <w:p>
       <w:pPr>
@@ -1125,6 +906,7 @@
           <w:rFonts w:ascii="Arial" w:hAnsi="Arial" w:cs="Arial"/>
           <w:sz w:val="20"/>
           <w:szCs w:val="20"/>
+          <w:lang w:val="fr-BE"/>
         </w:rPr>
       </w:pPr>
     </w:p>
@@ -1135,6 +917,7 @@
           <w:rFonts w:ascii="Arial" w:hAnsi="Arial" w:cs="Arial"/>
           <w:sz w:val="20"/>
           <w:szCs w:val="20"/>
+          <w:lang w:val="fr-BE"/>
         </w:rPr>
         <w:sectPr>
           <w:type w:val="continuous"/>
@@ -1152,6 +935,7 @@
           <w:rFonts w:ascii="Arial" w:hAnsi="Arial" w:cs="Arial"/>
           <w:sz w:val="20"/>
           <w:szCs w:val="20"/>
+          <w:lang w:val="fr-BE"/>
         </w:rPr>
       </w:pPr>
     </w:p>
@@ -1182,7 +966,6 @@
                 <w:lang w:val="fr-BE"/>
               </w:rPr>
             </w:pPr>
-            <w:proofErr w:type="spellStart"/>
             <w:r>
               <w:rPr>
                 <w:rFonts w:ascii="Arial" w:hAnsi="Arial" w:cs="Arial"/>
@@ -1193,7 +976,6 @@
               </w:rPr>
               <w:t>Prélevement</w:t>
             </w:r>
-            <w:proofErr w:type="spellEnd"/>
             <w:r>
               <w:rPr>
                 <w:rFonts w:ascii="Arial" w:hAnsi="Arial" w:cs="Arial"/>
@@ -1215,25 +997,14 @@
                 <w:lang w:val="fr-BE"/>
               </w:rPr>
             </w:pPr>
-            <w:proofErr w:type="spellStart"/>
-            <w:r>
-              <w:rPr>
-                <w:rFonts w:ascii="Arial" w:hAnsi="Arial" w:cs="Arial"/>
-                <w:sz w:val="20"/>
-                <w:szCs w:val="20"/>
-                <w:lang w:val="fr-BE"/>
-              </w:rPr>
-              <w:t>Specimen</w:t>
-            </w:r>
-            <w:proofErr w:type="spellEnd"/>
-            <w:r>
-              <w:rPr>
-                <w:rFonts w:ascii="Arial" w:hAnsi="Arial" w:cs="Arial"/>
-                <w:sz w:val="20"/>
-                <w:szCs w:val="20"/>
-                <w:lang w:val="fr-BE"/>
-              </w:rPr>
-              <w:t xml:space="preserve"> location</w:t>
+            <w:r>
+              <w:rPr>
+                <w:rFonts w:ascii="Arial" w:hAnsi="Arial" w:cs="Arial"/>
+                <w:sz w:val="20"/>
+                <w:szCs w:val="20"/>
+                <w:lang w:val="fr-BE"/>
+              </w:rPr>
+              <w:t>Specimen location</w:t>
             </w:r>
           </w:p>
         </w:tc>
@@ -1283,25 +1054,14 @@
                 <w:lang w:val="fr-BE"/>
               </w:rPr>
             </w:pPr>
-            <w:proofErr w:type="spellStart"/>
-            <w:r>
-              <w:rPr>
-                <w:rFonts w:ascii="Arial" w:hAnsi="Arial" w:cs="Arial"/>
-                <w:sz w:val="20"/>
-                <w:szCs w:val="20"/>
-                <w:lang w:val="fr-BE"/>
-              </w:rPr>
-              <w:t>Specimen</w:t>
-            </w:r>
-            <w:proofErr w:type="spellEnd"/>
-            <w:r>
-              <w:rPr>
-                <w:rFonts w:ascii="Arial" w:hAnsi="Arial" w:cs="Arial"/>
-                <w:sz w:val="20"/>
-                <w:szCs w:val="20"/>
-                <w:lang w:val="fr-BE"/>
-              </w:rPr>
-              <w:t xml:space="preserve"> n°</w:t>
+            <w:r>
+              <w:rPr>
+                <w:rFonts w:ascii="Arial" w:hAnsi="Arial" w:cs="Arial"/>
+                <w:sz w:val="20"/>
+                <w:szCs w:val="20"/>
+                <w:lang w:val="fr-BE"/>
+              </w:rPr>
+              <w:t>Specimen n°</w:t>
             </w:r>
           </w:p>
         </w:tc>
@@ -1337,27 +1097,7 @@
                 <w:szCs w:val="20"/>
                 <w:lang w:val="fr-BE"/>
               </w:rPr>
-              <w:t xml:space="preserve"> </w:t>
-            </w:r>
-            <w:proofErr w:type="spellStart"/>
-            <w:r>
-              <w:rPr>
-                <w:rFonts w:ascii="Arial" w:hAnsi="Arial" w:cs="Arial"/>
-                <w:sz w:val="20"/>
-                <w:szCs w:val="20"/>
-                <w:lang w:val="fr-BE"/>
-              </w:rPr>
-              <w:t>Specimen</w:t>
-            </w:r>
-            <w:proofErr w:type="spellEnd"/>
-            <w:r>
-              <w:rPr>
-                <w:rFonts w:ascii="Arial" w:hAnsi="Arial" w:cs="Arial"/>
-                <w:sz w:val="20"/>
-                <w:szCs w:val="20"/>
-                <w:lang w:val="fr-BE"/>
-              </w:rPr>
-              <w:t xml:space="preserve"> Size</w:t>
+              <w:t xml:space="preserve"> Specimen Size</w:t>
             </w:r>
           </w:p>
         </w:tc>
@@ -1370,9 +1110,10 @@
           <w:rFonts w:ascii="Arial" w:hAnsi="Arial" w:cs="Arial"/>
           <w:sz w:val="20"/>
           <w:szCs w:val="20"/>
-          <w:lang w:val="fr-FR"/>
+          <w:lang w:val="fr-BE"/>
         </w:rPr>
       </w:pPr>
+      <w:bookmarkStart w:id="11" w:name="BK_Delete_1"/>
     </w:p>
     <w:tbl>
       <w:tblPr>
@@ -1406,9 +1147,8 @@
                 <w:lang w:val="fr-BE"/>
               </w:rPr>
             </w:pPr>
-            <w:bookmarkStart w:id="11" w:name="Bk_Item_Tab"/>
-            <w:bookmarkEnd w:id="11"/>
-            <w:proofErr w:type="spellStart"/>
+            <w:bookmarkStart w:id="12" w:name="Bk_Item_Tab"/>
+            <w:bookmarkEnd w:id="12"/>
             <w:r>
               <w:rPr>
                 <w:rFonts w:ascii="Arial" w:hAnsi="Arial" w:cs="Arial"/>
@@ -1418,7 +1158,6 @@
               </w:rPr>
               <w:t>RefItem</w:t>
             </w:r>
-            <w:proofErr w:type="spellEnd"/>
           </w:p>
         </w:tc>
         <w:tc>
@@ -1436,8 +1175,6 @@
                 <w:lang w:val="fr-BE"/>
               </w:rPr>
             </w:pPr>
-            <w:proofErr w:type="spellStart"/>
-            <w:proofErr w:type="gramStart"/>
             <w:r>
               <w:rPr>
                 <w:rFonts w:ascii="Arial" w:hAnsi="Arial" w:cs="Arial"/>
@@ -1447,8 +1184,6 @@
               </w:rPr>
               <w:t>refClient</w:t>
             </w:r>
-            <w:proofErr w:type="spellEnd"/>
-            <w:proofErr w:type="gramEnd"/>
           </w:p>
         </w:tc>
         <w:tc>
@@ -1466,7 +1201,6 @@
                 <w:lang w:val="fr-BE"/>
               </w:rPr>
             </w:pPr>
-            <w:proofErr w:type="spellStart"/>
             <w:r>
               <w:rPr>
                 <w:rFonts w:ascii="Arial" w:hAnsi="Arial" w:cs="Arial"/>
@@ -1476,7 +1210,6 @@
               </w:rPr>
               <w:t>SensLong</w:t>
             </w:r>
-            <w:proofErr w:type="spellEnd"/>
           </w:p>
         </w:tc>
         <w:tc>
@@ -1494,7 +1227,6 @@
                 <w:lang w:val="fr-BE"/>
               </w:rPr>
             </w:pPr>
-            <w:proofErr w:type="spellStart"/>
             <w:r>
               <w:rPr>
                 <w:rFonts w:ascii="Arial" w:hAnsi="Arial" w:cs="Arial"/>
@@ -1504,7 +1236,6 @@
               </w:rPr>
               <w:t>SensPrelevement</w:t>
             </w:r>
-            <w:proofErr w:type="spellEnd"/>
           </w:p>
         </w:tc>
         <w:tc>
@@ -1522,7 +1253,6 @@
                 <w:lang w:val="fr-BE"/>
               </w:rPr>
             </w:pPr>
-            <w:proofErr w:type="spellStart"/>
             <w:r>
               <w:rPr>
                 <w:rFonts w:ascii="Arial" w:hAnsi="Arial" w:cs="Arial"/>
@@ -1532,7 +1262,6 @@
               </w:rPr>
               <w:t>ProfondeurPrelevement</w:t>
             </w:r>
-            <w:proofErr w:type="spellEnd"/>
           </w:p>
         </w:tc>
         <w:tc>
@@ -1733,17 +1462,8 @@
                 <w:rFonts w:ascii="Arial" w:eastAsia="Arial" w:hAnsi="Arial" w:cs="Arial"/>
                 <w:sz w:val="20"/>
               </w:rPr>
-              <w:t xml:space="preserve">1/4 </w:t>
-            </w:r>
-            <w:proofErr w:type="spellStart"/>
-            <w:r>
-              <w:rPr>
-                <w:rFonts w:ascii="Arial" w:eastAsia="Arial" w:hAnsi="Arial" w:cs="Arial"/>
-                <w:sz w:val="20"/>
-              </w:rPr>
-              <w:t>épaisseur</w:t>
-            </w:r>
-            <w:proofErr w:type="spellEnd"/>
+              <w:t>1/4 épaisseur</w:t>
+            </w:r>
           </w:p>
         </w:tc>
         <w:tc>
@@ -1938,17 +1658,8 @@
                 <w:rFonts w:ascii="Arial" w:eastAsia="Arial" w:hAnsi="Arial" w:cs="Arial"/>
                 <w:sz w:val="20"/>
               </w:rPr>
-              <w:t xml:space="preserve">1/4 </w:t>
-            </w:r>
-            <w:proofErr w:type="spellStart"/>
-            <w:r>
-              <w:rPr>
-                <w:rFonts w:ascii="Arial" w:eastAsia="Arial" w:hAnsi="Arial" w:cs="Arial"/>
-                <w:sz w:val="20"/>
-              </w:rPr>
-              <w:t>épaisseur</w:t>
-            </w:r>
-            <w:proofErr w:type="spellEnd"/>
+              <w:t>1/4 épaisseur</w:t>
+            </w:r>
           </w:p>
         </w:tc>
         <w:tc>
@@ -2143,17 +1854,8 @@
                 <w:rFonts w:ascii="Arial" w:eastAsia="Arial" w:hAnsi="Arial" w:cs="Arial"/>
                 <w:sz w:val="20"/>
               </w:rPr>
-              <w:t xml:space="preserve">1/4 </w:t>
-            </w:r>
-            <w:proofErr w:type="spellStart"/>
-            <w:r>
-              <w:rPr>
-                <w:rFonts w:ascii="Arial" w:eastAsia="Arial" w:hAnsi="Arial" w:cs="Arial"/>
-                <w:sz w:val="20"/>
-              </w:rPr>
-              <w:t>épaisseur</w:t>
-            </w:r>
-            <w:proofErr w:type="spellEnd"/>
+              <w:t>1/4 épaisseur</w:t>
+            </w:r>
           </w:p>
         </w:tc>
         <w:tc>
@@ -2273,9 +1975,8 @@
                 <w:lang w:val="fr-BE"/>
               </w:rPr>
             </w:pPr>
-            <w:bookmarkStart w:id="12" w:name="BK_ItemParent_Tab"/>
-            <w:bookmarkEnd w:id="12"/>
-            <w:proofErr w:type="spellStart"/>
+            <w:bookmarkStart w:id="13" w:name="BK_ItemParent_Tab"/>
+            <w:bookmarkEnd w:id="13"/>
             <w:r>
               <w:rPr>
                 <w:rFonts w:ascii="Arial" w:hAnsi="Arial" w:cs="Arial"/>
@@ -2285,7 +1986,6 @@
               </w:rPr>
               <w:t>RefItemParent</w:t>
             </w:r>
-            <w:proofErr w:type="spellEnd"/>
           </w:p>
         </w:tc>
         <w:tc>
@@ -2302,7 +2002,6 @@
                 <w:lang w:val="fr-BE"/>
               </w:rPr>
             </w:pPr>
-            <w:proofErr w:type="spellStart"/>
             <w:r>
               <w:rPr>
                 <w:rFonts w:ascii="Arial" w:hAnsi="Arial" w:cs="Arial"/>
@@ -2312,7 +2011,6 @@
               </w:rPr>
               <w:t>IdentItemParent</w:t>
             </w:r>
-            <w:proofErr w:type="spellEnd"/>
           </w:p>
         </w:tc>
         <w:tc>
@@ -2332,7 +2030,6 @@
                 <w:lang w:val="fr-BE"/>
               </w:rPr>
             </w:pPr>
-            <w:proofErr w:type="spellStart"/>
             <w:r>
               <w:rPr>
                 <w:rFonts w:ascii="Arial" w:hAnsi="Arial" w:cs="Arial"/>
@@ -2342,7 +2039,6 @@
               </w:rPr>
               <w:t>FormeParent</w:t>
             </w:r>
-            <w:proofErr w:type="spellEnd"/>
           </w:p>
         </w:tc>
         <w:tc>
@@ -2362,7 +2058,6 @@
                 <w:lang w:val="fr-BE"/>
               </w:rPr>
             </w:pPr>
-            <w:proofErr w:type="spellStart"/>
             <w:r>
               <w:rPr>
                 <w:rFonts w:ascii="Arial" w:hAnsi="Arial" w:cs="Arial"/>
@@ -2372,7 +2067,6 @@
               </w:rPr>
               <w:t>IdentParentParent</w:t>
             </w:r>
-            <w:proofErr w:type="spellEnd"/>
           </w:p>
         </w:tc>
         <w:tc>
@@ -2389,7 +2083,6 @@
                 <w:lang w:val="fr-BE"/>
               </w:rPr>
             </w:pPr>
-            <w:proofErr w:type="spellStart"/>
             <w:r>
               <w:rPr>
                 <w:rFonts w:ascii="Arial" w:hAnsi="Arial" w:cs="Arial"/>
@@ -2399,7 +2092,6 @@
               </w:rPr>
               <w:t>FormeParentParent</w:t>
             </w:r>
-            <w:proofErr w:type="spellEnd"/>
           </w:p>
         </w:tc>
         <w:tc>
@@ -2441,7 +2133,6 @@
                 <w:lang w:val="fr-BE"/>
               </w:rPr>
             </w:pPr>
-            <w:proofErr w:type="spellStart"/>
             <w:r>
               <w:rPr>
                 <w:rFonts w:ascii="Arial" w:hAnsi="Arial" w:cs="Arial"/>
@@ -2451,7 +2142,6 @@
               </w:rPr>
               <w:t>NuanceLIMS</w:t>
             </w:r>
-            <w:proofErr w:type="spellEnd"/>
           </w:p>
         </w:tc>
         <w:tc>
@@ -2468,7 +2158,6 @@
                 <w:lang w:val="fr-BE"/>
               </w:rPr>
             </w:pPr>
-            <w:proofErr w:type="spellStart"/>
             <w:r>
               <w:rPr>
                 <w:rFonts w:ascii="Arial" w:hAnsi="Arial" w:cs="Arial"/>
@@ -2478,7 +2167,6 @@
               </w:rPr>
               <w:t>NuanceExterne</w:t>
             </w:r>
-            <w:proofErr w:type="spellEnd"/>
           </w:p>
         </w:tc>
         <w:tc>
@@ -2568,7 +2256,6 @@
                 <w:lang w:val="fr-BE"/>
               </w:rPr>
             </w:pPr>
-            <w:proofErr w:type="spellStart"/>
             <w:r>
               <w:rPr>
                 <w:rFonts w:ascii="Arial" w:eastAsia="Arial" w:hAnsi="Arial" w:cs="Arial"/>
@@ -2576,7 +2263,6 @@
               </w:rPr>
               <w:t>Tôle</w:t>
             </w:r>
-            <w:proofErr w:type="spellEnd"/>
           </w:p>
         </w:tc>
         <w:tc>
@@ -2616,7 +2302,6 @@
                 <w:lang w:val="fr-BE"/>
               </w:rPr>
             </w:pPr>
-            <w:proofErr w:type="spellStart"/>
             <w:r>
               <w:rPr>
                 <w:rFonts w:ascii="Arial" w:eastAsia="Arial" w:hAnsi="Arial" w:cs="Arial"/>
@@ -2624,7 +2309,6 @@
               </w:rPr>
               <w:t>Coulée</w:t>
             </w:r>
-            <w:proofErr w:type="spellEnd"/>
           </w:p>
         </w:tc>
         <w:tc>
@@ -2760,7 +2444,6 @@
                 <w:lang w:val="fr-BE"/>
               </w:rPr>
             </w:pPr>
-            <w:proofErr w:type="spellStart"/>
             <w:r>
               <w:rPr>
                 <w:rFonts w:ascii="Arial" w:eastAsia="Arial" w:hAnsi="Arial" w:cs="Arial"/>
@@ -2768,7 +2451,6 @@
               </w:rPr>
               <w:t>Tôle</w:t>
             </w:r>
-            <w:proofErr w:type="spellEnd"/>
           </w:p>
         </w:tc>
         <w:tc>
@@ -2808,7 +2490,6 @@
                 <w:lang w:val="fr-BE"/>
               </w:rPr>
             </w:pPr>
-            <w:proofErr w:type="spellStart"/>
             <w:r>
               <w:rPr>
                 <w:rFonts w:ascii="Arial" w:eastAsia="Arial" w:hAnsi="Arial" w:cs="Arial"/>
@@ -2816,7 +2497,6 @@
               </w:rPr>
               <w:t>Coulée</w:t>
             </w:r>
-            <w:proofErr w:type="spellEnd"/>
           </w:p>
         </w:tc>
         <w:tc>
@@ -2952,7 +2632,6 @@
                 <w:lang w:val="fr-BE"/>
               </w:rPr>
             </w:pPr>
-            <w:proofErr w:type="spellStart"/>
             <w:r>
               <w:rPr>
                 <w:rFonts w:ascii="Arial" w:eastAsia="Arial" w:hAnsi="Arial" w:cs="Arial"/>
@@ -2960,7 +2639,6 @@
               </w:rPr>
               <w:t>Tôle</w:t>
             </w:r>
-            <w:proofErr w:type="spellEnd"/>
           </w:p>
         </w:tc>
         <w:tc>
@@ -3000,7 +2678,6 @@
                 <w:lang w:val="fr-BE"/>
               </w:rPr>
             </w:pPr>
-            <w:proofErr w:type="spellStart"/>
             <w:r>
               <w:rPr>
                 <w:rFonts w:ascii="Arial" w:eastAsia="Arial" w:hAnsi="Arial" w:cs="Arial"/>
@@ -3008,7 +2685,6 @@
               </w:rPr>
               <w:t>Coulée</w:t>
             </w:r>
-            <w:proofErr w:type="spellEnd"/>
           </w:p>
         </w:tc>
         <w:tc>
@@ -3084,6 +2760,18 @@
         </w:tc>
       </w:tr>
     </w:tbl>
+    <w:p>
+      <w:pPr>
+        <w:spacing w:line="276" w:lineRule="auto"/>
+        <w:rPr>
+          <w:rFonts w:ascii="Arial" w:hAnsi="Arial" w:cs="Arial"/>
+          <w:sz w:val="20"/>
+          <w:szCs w:val="20"/>
+          <w:lang w:val="fr-BE"/>
+        </w:rPr>
+      </w:pPr>
+    </w:p>
+    <w:bookmarkEnd w:id="11"/>
     <w:p>
       <w:pPr>
         <w:spacing w:line="276" w:lineRule="auto"/>
@@ -3157,8 +2845,9 @@
           <w:szCs w:val="20"/>
           <w:lang w:val="fr-BE"/>
         </w:rPr>
-        <w:t>test solution</w:t>
-      </w:r>
+        <w:t xml:space="preserve">test solution: </w:t>
+      </w:r>
+      <w:bookmarkStart w:id="14" w:name="BK_Condition_Solution"/>
       <w:r>
         <w:rPr>
           <w:rFonts w:ascii="Arial" w:hAnsi="Arial" w:cs="Arial"/>
@@ -3166,37 +2855,9 @@
           <w:szCs w:val="20"/>
           <w:lang w:val="fr-BE"/>
         </w:rPr>
-        <w:t xml:space="preserve"> </w:t>
-      </w:r>
-      <w:r>
-        <w:rPr>
-          <w:rFonts w:ascii="Arial" w:hAnsi="Arial" w:cs="Arial"/>
-          <w:sz w:val="20"/>
-          <w:szCs w:val="20"/>
-          <w:lang w:val="fr-BE"/>
-        </w:rPr>
-        <w:t xml:space="preserve">: </w:t>
-      </w:r>
-      <w:bookmarkStart w:id="13" w:name="BK_Condition_Solution"/>
-      <w:r>
-        <w:rPr>
-          <w:rFonts w:ascii="Arial" w:hAnsi="Arial" w:cs="Arial"/>
-          <w:sz w:val="20"/>
-          <w:szCs w:val="20"/>
-          <w:lang w:val="fr-BE"/>
-        </w:rPr>
-        <w:t>B</w:t>
-      </w:r>
-      <w:r>
-        <w:rPr>
-          <w:rFonts w:ascii="Arial" w:hAnsi="Arial" w:cs="Arial"/>
-          <w:sz w:val="20"/>
-          <w:szCs w:val="20"/>
-          <w:lang w:val="fr-BE"/>
-        </w:rPr>
-        <w:t>K_Condition_Solution</w:t>
-      </w:r>
-      <w:bookmarkEnd w:id="13"/>
+        <w:t>BK_Condition_Solution</w:t>
+      </w:r>
+      <w:bookmarkEnd w:id="14"/>
     </w:p>
     <w:p>
       <w:pPr>
@@ -3235,9 +2896,9 @@
           <w:szCs w:val="20"/>
           <w:lang w:val="fr-BE"/>
         </w:rPr>
-        <w:t xml:space="preserve">/ </w:t>
-      </w:r>
-      <w:proofErr w:type="spellStart"/>
+        <w:t xml:space="preserve">/ degassing gas: </w:t>
+      </w:r>
+      <w:bookmarkStart w:id="15" w:name="BK_Condition_Gaz_Degazage"/>
       <w:r>
         <w:rPr>
           <w:rFonts w:ascii="Arial" w:hAnsi="Arial" w:cs="Arial"/>
@@ -3245,60 +2906,9 @@
           <w:szCs w:val="20"/>
           <w:lang w:val="fr-BE"/>
         </w:rPr>
-        <w:t>degassing</w:t>
-      </w:r>
-      <w:proofErr w:type="spellEnd"/>
-      <w:r>
-        <w:rPr>
-          <w:rFonts w:ascii="Arial" w:hAnsi="Arial" w:cs="Arial"/>
-          <w:sz w:val="20"/>
-          <w:szCs w:val="20"/>
-          <w:lang w:val="fr-BE"/>
-        </w:rPr>
-        <w:t xml:space="preserve"> </w:t>
-      </w:r>
-      <w:proofErr w:type="spellStart"/>
-      <w:r>
-        <w:rPr>
-          <w:rFonts w:ascii="Arial" w:hAnsi="Arial" w:cs="Arial"/>
-          <w:sz w:val="20"/>
-          <w:szCs w:val="20"/>
-          <w:lang w:val="fr-BE"/>
-        </w:rPr>
-        <w:t>gas</w:t>
-      </w:r>
-      <w:proofErr w:type="spellEnd"/>
-      <w:r>
-        <w:rPr>
-          <w:rFonts w:ascii="Arial" w:hAnsi="Arial" w:cs="Arial"/>
-          <w:sz w:val="20"/>
-          <w:szCs w:val="20"/>
-          <w:lang w:val="fr-BE"/>
-        </w:rPr>
-        <w:t xml:space="preserve"> </w:t>
-      </w:r>
-      <w:r>
-        <w:rPr>
-          <w:rFonts w:ascii="Arial" w:hAnsi="Arial" w:cs="Arial"/>
-          <w:sz w:val="20"/>
-          <w:szCs w:val="20"/>
-          <w:lang w:val="fr-BE"/>
-        </w:rPr>
-        <w:t xml:space="preserve">: </w:t>
-      </w:r>
-      <w:bookmarkStart w:id="14" w:name="BK_Condition_Gaz_Degazage"/>
-      <w:proofErr w:type="spellStart"/>
-      <w:r>
-        <w:rPr>
-          <w:rFonts w:ascii="Arial" w:hAnsi="Arial" w:cs="Arial"/>
-          <w:sz w:val="20"/>
-          <w:szCs w:val="20"/>
-          <w:lang w:val="fr-BE"/>
-        </w:rPr>
         <w:t>BK_Condition_Gaz_Degazage</w:t>
       </w:r>
-      <w:bookmarkEnd w:id="14"/>
-      <w:proofErr w:type="spellEnd"/>
+      <w:bookmarkEnd w:id="15"/>
     </w:p>
     <w:p>
       <w:pPr>
@@ -3307,7 +2917,6 @@
           <w:rFonts w:ascii="Arial" w:hAnsi="Arial" w:cs="Arial"/>
           <w:sz w:val="20"/>
           <w:szCs w:val="20"/>
-          <w:lang w:val="fr-FR"/>
         </w:rPr>
       </w:pPr>
       <w:r>
@@ -3316,7 +2925,6 @@
           <w:b/>
           <w:sz w:val="20"/>
           <w:szCs w:val="20"/>
-          <w:lang w:val="fr-FR"/>
         </w:rPr>
         <w:t xml:space="preserve">Gaz </w:t>
       </w:r>
@@ -3326,7 +2934,6 @@
           <w:b/>
           <w:sz w:val="20"/>
           <w:szCs w:val="20"/>
-          <w:lang w:val="fr-FR"/>
         </w:rPr>
         <w:t>d’essai</w:t>
       </w:r>
@@ -3335,7 +2942,6 @@
           <w:rFonts w:ascii="Arial" w:hAnsi="Arial" w:cs="Arial"/>
           <w:sz w:val="20"/>
           <w:szCs w:val="20"/>
-          <w:lang w:val="fr-FR"/>
         </w:rPr>
         <w:t xml:space="preserve"> / </w:t>
       </w:r>
@@ -3344,7 +2950,6 @@
           <w:rFonts w:ascii="Arial" w:hAnsi="Arial" w:cs="Arial"/>
           <w:sz w:val="20"/>
           <w:szCs w:val="20"/>
-          <w:lang w:val="fr-FR"/>
         </w:rPr>
         <w:t>test</w:t>
       </w:r>
@@ -3353,43 +2958,19 @@
           <w:rFonts w:ascii="Arial" w:hAnsi="Arial" w:cs="Arial"/>
           <w:sz w:val="20"/>
           <w:szCs w:val="20"/>
-          <w:lang w:val="fr-FR"/>
-        </w:rPr>
-        <w:t xml:space="preserve"> </w:t>
-      </w:r>
-      <w:proofErr w:type="spellStart"/>
-      <w:r>
-        <w:rPr>
-          <w:rFonts w:ascii="Arial" w:hAnsi="Arial" w:cs="Arial"/>
-          <w:sz w:val="20"/>
-          <w:szCs w:val="20"/>
-          <w:lang w:val="fr-FR"/>
-        </w:rPr>
-        <w:t>gas</w:t>
-      </w:r>
-      <w:proofErr w:type="spellEnd"/>
-      <w:r>
-        <w:rPr>
-          <w:rFonts w:ascii="Arial" w:hAnsi="Arial" w:cs="Arial"/>
-          <w:sz w:val="20"/>
-          <w:szCs w:val="20"/>
-          <w:lang w:val="fr-FR"/>
-        </w:rPr>
-        <w:t xml:space="preserve"> : </w:t>
-      </w:r>
-      <w:bookmarkStart w:id="15" w:name="BK_Condition_Gaz_Essai"/>
-      <w:proofErr w:type="spellStart"/>
-      <w:r>
-        <w:rPr>
-          <w:rFonts w:ascii="Arial" w:hAnsi="Arial" w:cs="Arial"/>
-          <w:sz w:val="20"/>
-          <w:szCs w:val="20"/>
-          <w:lang w:val="fr-FR"/>
+        </w:rPr>
+        <w:t xml:space="preserve"> gas : </w:t>
+      </w:r>
+      <w:bookmarkStart w:id="16" w:name="BK_Condition_Gaz_Essai"/>
+      <w:r>
+        <w:rPr>
+          <w:rFonts w:ascii="Arial" w:hAnsi="Arial" w:cs="Arial"/>
+          <w:sz w:val="20"/>
+          <w:szCs w:val="20"/>
         </w:rPr>
         <w:t>BK_Condition_Gaz_Essai</w:t>
       </w:r>
-      <w:bookmarkEnd w:id="15"/>
-      <w:proofErr w:type="spellEnd"/>
+      <w:bookmarkEnd w:id="16"/>
     </w:p>
     <w:p>
       <w:pPr>
@@ -3433,8 +3014,7 @@
         </w:rPr>
         <w:t xml:space="preserve"> </w:t>
       </w:r>
-      <w:bookmarkStart w:id="16" w:name="BK_Condition_ph"/>
-      <w:proofErr w:type="spellStart"/>
+      <w:bookmarkStart w:id="17" w:name="BK_Condition_ph"/>
       <w:r>
         <w:rPr>
           <w:rFonts w:ascii="Arial" w:hAnsi="Arial" w:cs="Arial"/>
@@ -3459,8 +3039,7 @@
         </w:rPr>
         <w:t>Condition_ph</w:t>
       </w:r>
-      <w:bookmarkEnd w:id="16"/>
-      <w:proofErr w:type="spellEnd"/>
+      <w:bookmarkEnd w:id="17"/>
     </w:p>
     <w:p>
       <w:pPr>
@@ -3478,27 +3057,7 @@
           <w:sz w:val="20"/>
           <w:szCs w:val="20"/>
         </w:rPr>
-        <w:t xml:space="preserve">pH après saturation </w:t>
-      </w:r>
-      <w:proofErr w:type="spellStart"/>
-      <w:r>
-        <w:rPr>
-          <w:rFonts w:ascii="Arial" w:hAnsi="Arial" w:cs="Arial"/>
-          <w:b/>
-          <w:sz w:val="20"/>
-          <w:szCs w:val="20"/>
-        </w:rPr>
-        <w:t>en</w:t>
-      </w:r>
-      <w:proofErr w:type="spellEnd"/>
-      <w:r>
-        <w:rPr>
-          <w:rFonts w:ascii="Arial" w:hAnsi="Arial" w:cs="Arial"/>
-          <w:b/>
-          <w:sz w:val="20"/>
-          <w:szCs w:val="20"/>
-        </w:rPr>
-        <w:t xml:space="preserve"> H2S</w:t>
+        <w:t>pH après saturation en H2S</w:t>
       </w:r>
       <w:r>
         <w:rPr>
@@ -3516,8 +3075,7 @@
         </w:rPr>
         <w:t xml:space="preserve"> </w:t>
       </w:r>
-      <w:bookmarkStart w:id="17" w:name="BK_Condition_ph_Saturation"/>
-      <w:proofErr w:type="spellStart"/>
+      <w:bookmarkStart w:id="18" w:name="BK_Condition_ph_Saturation"/>
       <w:r>
         <w:rPr>
           <w:rFonts w:ascii="Arial" w:hAnsi="Arial" w:cs="Arial"/>
@@ -3526,8 +3084,7 @@
         </w:rPr>
         <w:t>BK_Condition_ph_Saturation</w:t>
       </w:r>
-      <w:bookmarkEnd w:id="17"/>
-      <w:proofErr w:type="spellEnd"/>
+      <w:bookmarkEnd w:id="18"/>
     </w:p>
     <w:p>
       <w:pPr>
@@ -3545,27 +3102,7 @@
           <w:sz w:val="20"/>
           <w:szCs w:val="20"/>
         </w:rPr>
-        <w:t xml:space="preserve">pH </w:t>
-      </w:r>
-      <w:proofErr w:type="spellStart"/>
-      <w:r>
-        <w:rPr>
-          <w:rFonts w:ascii="Arial" w:hAnsi="Arial" w:cs="Arial"/>
-          <w:b/>
-          <w:sz w:val="20"/>
-          <w:szCs w:val="20"/>
-        </w:rPr>
-        <w:t>en</w:t>
-      </w:r>
-      <w:proofErr w:type="spellEnd"/>
-      <w:r>
-        <w:rPr>
-          <w:rFonts w:ascii="Arial" w:hAnsi="Arial" w:cs="Arial"/>
-          <w:b/>
-          <w:sz w:val="20"/>
-          <w:szCs w:val="20"/>
-        </w:rPr>
-        <w:t xml:space="preserve"> fin d’essai</w:t>
+        <w:t>pH en fin d’essai</w:t>
       </w:r>
       <w:r>
         <w:rPr>
@@ -3607,8 +3144,7 @@
         </w:rPr>
         <w:t xml:space="preserve"> </w:t>
       </w:r>
-      <w:bookmarkStart w:id="18" w:name="BK_Condtion_ph_fin"/>
-      <w:proofErr w:type="spellStart"/>
+      <w:bookmarkStart w:id="19" w:name="BK_Condtion_ph_fin"/>
       <w:r>
         <w:rPr>
           <w:rFonts w:ascii="Arial" w:hAnsi="Arial" w:cs="Arial"/>
@@ -3617,8 +3153,7 @@
         </w:rPr>
         <w:t>BK_Condtion_ph_fin</w:t>
       </w:r>
-      <w:bookmarkEnd w:id="18"/>
-      <w:proofErr w:type="spellEnd"/>
+      <w:bookmarkEnd w:id="19"/>
     </w:p>
     <w:p>
       <w:pPr>
@@ -3629,7 +3164,6 @@
           <w:szCs w:val="20"/>
         </w:rPr>
       </w:pPr>
-      <w:proofErr w:type="spellStart"/>
       <w:r>
         <w:rPr>
           <w:rFonts w:ascii="Arial" w:hAnsi="Arial" w:cs="Arial"/>
@@ -3639,7 +3173,6 @@
         </w:rPr>
         <w:t>Température</w:t>
       </w:r>
-      <w:proofErr w:type="spellEnd"/>
       <w:r>
         <w:rPr>
           <w:rFonts w:ascii="Arial" w:hAnsi="Arial" w:cs="Arial"/>
@@ -3673,8 +3206,7 @@
         </w:rPr>
         <w:t xml:space="preserve"> </w:t>
       </w:r>
-      <w:bookmarkStart w:id="19" w:name="BK_Condition_Temp"/>
-      <w:proofErr w:type="spellStart"/>
+      <w:bookmarkStart w:id="20" w:name="BK_Condition_Temp"/>
       <w:r>
         <w:rPr>
           <w:rFonts w:ascii="Arial" w:hAnsi="Arial" w:cs="Arial"/>
@@ -3683,8 +3215,7 @@
         </w:rPr>
         <w:t>BK_Condition_Temp</w:t>
       </w:r>
-      <w:bookmarkEnd w:id="19"/>
-      <w:proofErr w:type="spellEnd"/>
+      <w:bookmarkEnd w:id="20"/>
     </w:p>
     <w:p>
       <w:pPr>
@@ -3712,8 +3243,7 @@
         </w:rPr>
         <w:t xml:space="preserve"> / Time: </w:t>
       </w:r>
-      <w:bookmarkStart w:id="20" w:name="BK_Condition_Duree"/>
-      <w:proofErr w:type="spellStart"/>
+      <w:bookmarkStart w:id="21" w:name="BK_Condition_Duree"/>
       <w:r>
         <w:rPr>
           <w:rFonts w:ascii="Arial" w:hAnsi="Arial" w:cs="Arial"/>
@@ -3722,8 +3252,7 @@
         </w:rPr>
         <w:t>BK_Condition_Duree</w:t>
       </w:r>
-      <w:bookmarkEnd w:id="20"/>
-      <w:proofErr w:type="spellEnd"/>
+      <w:bookmarkEnd w:id="21"/>
       <w:r>
         <w:rPr>
           <w:rFonts w:ascii="Arial" w:hAnsi="Arial" w:cs="Arial"/>
@@ -3740,7 +3269,6 @@
         </w:rPr>
         <w:br w:type="column"/>
       </w:r>
-      <w:proofErr w:type="spellStart"/>
       <w:r>
         <w:rPr>
           <w:rFonts w:ascii="Arial" w:hAnsi="Arial" w:cs="Arial"/>
@@ -3749,9 +3277,8 @@
           <w:szCs w:val="20"/>
         </w:rPr>
         <w:lastRenderedPageBreak/>
-        <w:t>Limite</w:t>
-      </w:r>
-      <w:proofErr w:type="spellEnd"/>
+        <w:t>Limite d’élasticité réelle</w:t>
+      </w:r>
       <w:r>
         <w:rPr>
           <w:rFonts w:ascii="Arial" w:hAnsi="Arial" w:cs="Arial"/>
@@ -3759,66 +3286,25 @@
           <w:sz w:val="20"/>
           <w:szCs w:val="20"/>
         </w:rPr>
+        <w:t xml:space="preserve"> / </w:t>
+      </w:r>
+      <w:r>
+        <w:rPr>
+          <w:rFonts w:ascii="Arial" w:hAnsi="Arial" w:cs="Arial"/>
+          <w:sz w:val="20"/>
+          <w:szCs w:val="20"/>
+        </w:rPr>
+        <w:t>Actual yield strength:</w:t>
+      </w:r>
+      <w:r>
+        <w:rPr>
+          <w:rFonts w:ascii="Arial" w:hAnsi="Arial" w:cs="Arial"/>
+          <w:sz w:val="20"/>
+          <w:szCs w:val="20"/>
+        </w:rPr>
         <w:t xml:space="preserve"> </w:t>
       </w:r>
-      <w:proofErr w:type="spellStart"/>
-      <w:r>
-        <w:rPr>
-          <w:rFonts w:ascii="Arial" w:hAnsi="Arial" w:cs="Arial"/>
-          <w:b/>
-          <w:sz w:val="20"/>
-          <w:szCs w:val="20"/>
-        </w:rPr>
-        <w:t>d’élasticité</w:t>
-      </w:r>
-      <w:proofErr w:type="spellEnd"/>
-      <w:r>
-        <w:rPr>
-          <w:rFonts w:ascii="Arial" w:hAnsi="Arial" w:cs="Arial"/>
-          <w:b/>
-          <w:sz w:val="20"/>
-          <w:szCs w:val="20"/>
-        </w:rPr>
-        <w:t xml:space="preserve"> </w:t>
-      </w:r>
-      <w:proofErr w:type="spellStart"/>
-      <w:r>
-        <w:rPr>
-          <w:rFonts w:ascii="Arial" w:hAnsi="Arial" w:cs="Arial"/>
-          <w:b/>
-          <w:sz w:val="20"/>
-          <w:szCs w:val="20"/>
-        </w:rPr>
-        <w:t>réelle</w:t>
-      </w:r>
-      <w:proofErr w:type="spellEnd"/>
-      <w:r>
-        <w:rPr>
-          <w:rFonts w:ascii="Arial" w:hAnsi="Arial" w:cs="Arial"/>
-          <w:b/>
-          <w:sz w:val="20"/>
-          <w:szCs w:val="20"/>
-        </w:rPr>
-        <w:t xml:space="preserve"> / </w:t>
-      </w:r>
-      <w:r>
-        <w:rPr>
-          <w:rFonts w:ascii="Arial" w:hAnsi="Arial" w:cs="Arial"/>
-          <w:sz w:val="20"/>
-          <w:szCs w:val="20"/>
-        </w:rPr>
-        <w:t>Actual yield strength:</w:t>
-      </w:r>
-      <w:r>
-        <w:rPr>
-          <w:rFonts w:ascii="Arial" w:hAnsi="Arial" w:cs="Arial"/>
-          <w:sz w:val="20"/>
-          <w:szCs w:val="20"/>
-        </w:rPr>
-        <w:t xml:space="preserve"> </w:t>
-      </w:r>
-      <w:bookmarkStart w:id="21" w:name="BK_Condition_Limite_Reelle"/>
-      <w:proofErr w:type="spellStart"/>
+      <w:bookmarkStart w:id="22" w:name="BK_Condition_Limite_Reelle"/>
       <w:r>
         <w:rPr>
           <w:rFonts w:ascii="Arial" w:hAnsi="Arial" w:cs="Arial"/>
@@ -3835,8 +3321,7 @@
         </w:rPr>
         <w:t>Limite_Reelle</w:t>
       </w:r>
-      <w:bookmarkEnd w:id="21"/>
-      <w:proofErr w:type="spellEnd"/>
+      <w:bookmarkEnd w:id="22"/>
     </w:p>
     <w:p>
       <w:pPr>
@@ -3847,7 +3332,6 @@
           <w:szCs w:val="20"/>
         </w:rPr>
       </w:pPr>
-      <w:proofErr w:type="spellStart"/>
       <w:r>
         <w:rPr>
           <w:rFonts w:ascii="Arial" w:hAnsi="Arial" w:cs="Arial"/>
@@ -3855,84 +3339,33 @@
           <w:sz w:val="20"/>
           <w:szCs w:val="20"/>
         </w:rPr>
-        <w:t>Limite</w:t>
-      </w:r>
-      <w:proofErr w:type="spellEnd"/>
-      <w:r>
-        <w:rPr>
-          <w:rFonts w:ascii="Arial" w:hAnsi="Arial" w:cs="Arial"/>
-          <w:b/>
+        <w:t>Limite d’élasticité garantie /</w:t>
+      </w:r>
+      <w:r>
+        <w:rPr>
+          <w:rFonts w:ascii="Arial" w:hAnsi="Arial" w:cs="Arial"/>
+          <w:sz w:val="20"/>
+          <w:szCs w:val="20"/>
+        </w:rPr>
+        <w:t xml:space="preserve"> Specified yield </w:t>
+      </w:r>
+      <w:r>
+        <w:rPr>
+          <w:rFonts w:ascii="Arial" w:hAnsi="Arial" w:cs="Arial"/>
+          <w:sz w:val="20"/>
+          <w:szCs w:val="20"/>
+        </w:rPr>
+        <w:t>strength:</w:t>
+      </w:r>
+      <w:r>
+        <w:rPr>
+          <w:rFonts w:ascii="Arial" w:hAnsi="Arial" w:cs="Arial"/>
           <w:sz w:val="20"/>
           <w:szCs w:val="20"/>
         </w:rPr>
         <w:t xml:space="preserve"> </w:t>
       </w:r>
-      <w:proofErr w:type="spellStart"/>
-      <w:r>
-        <w:rPr>
-          <w:rFonts w:ascii="Arial" w:hAnsi="Arial" w:cs="Arial"/>
-          <w:b/>
-          <w:sz w:val="20"/>
-          <w:szCs w:val="20"/>
-        </w:rPr>
-        <w:t>d’élasticité</w:t>
-      </w:r>
-      <w:proofErr w:type="spellEnd"/>
-      <w:r>
-        <w:rPr>
-          <w:rFonts w:ascii="Arial" w:hAnsi="Arial" w:cs="Arial"/>
-          <w:b/>
-          <w:sz w:val="20"/>
-          <w:szCs w:val="20"/>
-        </w:rPr>
-        <w:t xml:space="preserve"> </w:t>
-      </w:r>
-      <w:proofErr w:type="spellStart"/>
-      <w:r>
-        <w:rPr>
-          <w:rFonts w:ascii="Arial" w:hAnsi="Arial" w:cs="Arial"/>
-          <w:b/>
-          <w:sz w:val="20"/>
-          <w:szCs w:val="20"/>
-        </w:rPr>
-        <w:t>garantie</w:t>
-      </w:r>
-      <w:proofErr w:type="spellEnd"/>
-      <w:r>
-        <w:rPr>
-          <w:rFonts w:ascii="Arial" w:hAnsi="Arial" w:cs="Arial"/>
-          <w:b/>
-          <w:sz w:val="20"/>
-          <w:szCs w:val="20"/>
-        </w:rPr>
-        <w:t xml:space="preserve"> /</w:t>
-      </w:r>
-      <w:r>
-        <w:rPr>
-          <w:rFonts w:ascii="Arial" w:hAnsi="Arial" w:cs="Arial"/>
-          <w:sz w:val="20"/>
-          <w:szCs w:val="20"/>
-        </w:rPr>
-        <w:t xml:space="preserve"> Specified yield </w:t>
-      </w:r>
-      <w:r>
-        <w:rPr>
-          <w:rFonts w:ascii="Arial" w:hAnsi="Arial" w:cs="Arial"/>
-          <w:sz w:val="20"/>
-          <w:szCs w:val="20"/>
-        </w:rPr>
-        <w:t>strength:</w:t>
-      </w:r>
-      <w:r>
-        <w:rPr>
-          <w:rFonts w:ascii="Arial" w:hAnsi="Arial" w:cs="Arial"/>
-          <w:sz w:val="20"/>
-          <w:szCs w:val="20"/>
-        </w:rPr>
-        <w:t xml:space="preserve"> </w:t>
-      </w:r>
-      <w:bookmarkStart w:id="22" w:name="BK_Condition_Limite_Garantie"/>
-      <w:proofErr w:type="spellStart"/>
+      <w:bookmarkStart w:id="23" w:name="BK_Condition_Limite_Garantie"/>
       <w:r>
         <w:rPr>
           <w:rFonts w:ascii="Arial" w:hAnsi="Arial" w:cs="Arial"/>
@@ -3941,8 +3374,7 @@
         </w:rPr>
         <w:t>BK_Condition_Limite_Garantie</w:t>
       </w:r>
-      <w:bookmarkEnd w:id="22"/>
-      <w:proofErr w:type="spellEnd"/>
+      <w:bookmarkEnd w:id="23"/>
     </w:p>
     <w:p>
       <w:pPr>
@@ -3971,9 +3403,8 @@
           <w:szCs w:val="20"/>
           <w:lang w:val="fr-FR"/>
         </w:rPr>
-        <w:t xml:space="preserve"> / </w:t>
-      </w:r>
-      <w:proofErr w:type="spellStart"/>
+        <w:t xml:space="preserve"> / Applied stress</w:t>
+      </w:r>
       <w:r>
         <w:rPr>
           <w:rFonts w:ascii="Arial" w:hAnsi="Arial" w:cs="Arial"/>
@@ -3981,9 +3412,8 @@
           <w:szCs w:val="20"/>
           <w:lang w:val="fr-FR"/>
         </w:rPr>
-        <w:t>Applied</w:t>
-      </w:r>
-      <w:proofErr w:type="spellEnd"/>
+        <w:t>:</w:t>
+      </w:r>
       <w:r>
         <w:rPr>
           <w:rFonts w:ascii="Arial" w:hAnsi="Arial" w:cs="Arial"/>
@@ -3993,7 +3423,7 @@
         </w:rPr>
         <w:t xml:space="preserve"> </w:t>
       </w:r>
-      <w:proofErr w:type="gramStart"/>
+      <w:bookmarkStart w:id="24" w:name="BK_Condition_Contrainte"/>
       <w:r>
         <w:rPr>
           <w:rFonts w:ascii="Arial" w:hAnsi="Arial" w:cs="Arial"/>
@@ -4001,40 +3431,9 @@
           <w:szCs w:val="20"/>
           <w:lang w:val="fr-FR"/>
         </w:rPr>
-        <w:t>stress</w:t>
-      </w:r>
-      <w:r>
-        <w:rPr>
-          <w:rFonts w:ascii="Arial" w:hAnsi="Arial" w:cs="Arial"/>
-          <w:sz w:val="20"/>
-          <w:szCs w:val="20"/>
-          <w:lang w:val="fr-FR"/>
-        </w:rPr>
-        <w:t>:</w:t>
-      </w:r>
-      <w:proofErr w:type="gramEnd"/>
-      <w:r>
-        <w:rPr>
-          <w:rFonts w:ascii="Arial" w:hAnsi="Arial" w:cs="Arial"/>
-          <w:sz w:val="20"/>
-          <w:szCs w:val="20"/>
-          <w:lang w:val="fr-FR"/>
-        </w:rPr>
-        <w:t xml:space="preserve"> </w:t>
-      </w:r>
-      <w:bookmarkStart w:id="23" w:name="BK_Condition_Contrainte"/>
-      <w:proofErr w:type="spellStart"/>
-      <w:r>
-        <w:rPr>
-          <w:rFonts w:ascii="Arial" w:hAnsi="Arial" w:cs="Arial"/>
-          <w:sz w:val="20"/>
-          <w:szCs w:val="20"/>
-          <w:lang w:val="fr-FR"/>
-        </w:rPr>
         <w:t>BK_Condition_Contrainte</w:t>
       </w:r>
-      <w:bookmarkEnd w:id="23"/>
-      <w:proofErr w:type="spellEnd"/>
+      <w:bookmarkEnd w:id="24"/>
     </w:p>
     <w:p>
       <w:pPr>
@@ -4046,7 +3445,7 @@
           <w:lang w:val="fr-FR"/>
         </w:rPr>
       </w:pPr>
-      <w:bookmarkStart w:id="24" w:name="_Hlk49845447"/>
+      <w:bookmarkStart w:id="25" w:name="_Hlk49845447"/>
       <w:r>
         <w:rPr>
           <w:rFonts w:ascii="Arial" w:hAnsi="Arial" w:cs="Arial"/>
@@ -4064,9 +3463,9 @@
           <w:szCs w:val="20"/>
           <w:lang w:val="fr-FR"/>
         </w:rPr>
-        <w:t xml:space="preserve"> / </w:t>
-      </w:r>
-      <w:proofErr w:type="spellStart"/>
+        <w:t xml:space="preserve"> / Loading Procedure : </w:t>
+      </w:r>
+      <w:bookmarkStart w:id="26" w:name="BK_Condition_Method"/>
       <w:r>
         <w:rPr>
           <w:rFonts w:ascii="Arial" w:hAnsi="Arial" w:cs="Arial"/>
@@ -4074,53 +3473,11 @@
           <w:szCs w:val="20"/>
           <w:lang w:val="fr-FR"/>
         </w:rPr>
-        <w:t>Loading</w:t>
-      </w:r>
-      <w:proofErr w:type="spellEnd"/>
-      <w:r>
-        <w:rPr>
-          <w:rFonts w:ascii="Arial" w:hAnsi="Arial" w:cs="Arial"/>
-          <w:sz w:val="20"/>
-          <w:szCs w:val="20"/>
-          <w:lang w:val="fr-FR"/>
-        </w:rPr>
-        <w:t xml:space="preserve"> </w:t>
-      </w:r>
-      <w:proofErr w:type="spellStart"/>
-      <w:r>
-        <w:rPr>
-          <w:rFonts w:ascii="Arial" w:hAnsi="Arial" w:cs="Arial"/>
-          <w:sz w:val="20"/>
-          <w:szCs w:val="20"/>
-          <w:lang w:val="fr-FR"/>
-        </w:rPr>
-        <w:t>Procedure</w:t>
-      </w:r>
-      <w:proofErr w:type="spellEnd"/>
-      <w:r>
-        <w:rPr>
-          <w:rFonts w:ascii="Arial" w:hAnsi="Arial" w:cs="Arial"/>
-          <w:sz w:val="20"/>
-          <w:szCs w:val="20"/>
-          <w:lang w:val="fr-FR"/>
-        </w:rPr>
-        <w:t xml:space="preserve"> : </w:t>
-      </w:r>
-      <w:bookmarkStart w:id="25" w:name="BK_Condition_Method"/>
-      <w:proofErr w:type="spellStart"/>
-      <w:r>
-        <w:rPr>
-          <w:rFonts w:ascii="Arial" w:hAnsi="Arial" w:cs="Arial"/>
-          <w:sz w:val="20"/>
-          <w:szCs w:val="20"/>
-          <w:lang w:val="fr-FR"/>
-        </w:rPr>
         <w:t>BK_Condition_Method</w:t>
       </w:r>
-      <w:bookmarkEnd w:id="25"/>
-      <w:proofErr w:type="spellEnd"/>
+      <w:bookmarkEnd w:id="26"/>
     </w:p>
-    <w:bookmarkEnd w:id="24"/>
+    <w:bookmarkEnd w:id="25"/>
     <w:p>
       <w:pPr>
         <w:spacing w:line="276" w:lineRule="auto"/>
@@ -4155,9 +3512,9 @@
           <w:szCs w:val="20"/>
           <w:lang w:val="fr-BE"/>
         </w:rPr>
-        <w:t xml:space="preserve"> / </w:t>
-      </w:r>
-      <w:proofErr w:type="spellStart"/>
+        <w:t xml:space="preserve"> / Realised test: </w:t>
+      </w:r>
+      <w:bookmarkStart w:id="27" w:name="BK_Condition_Examen"/>
       <w:r>
         <w:rPr>
           <w:rFonts w:ascii="Arial" w:hAnsi="Arial" w:cs="Arial"/>
@@ -4165,51 +3522,9 @@
           <w:szCs w:val="20"/>
           <w:lang w:val="fr-BE"/>
         </w:rPr>
-        <w:t>Realised</w:t>
-      </w:r>
-      <w:proofErr w:type="spellEnd"/>
-      <w:r>
-        <w:rPr>
-          <w:rFonts w:ascii="Arial" w:hAnsi="Arial" w:cs="Arial"/>
-          <w:sz w:val="20"/>
-          <w:szCs w:val="20"/>
-          <w:lang w:val="fr-BE"/>
-        </w:rPr>
-        <w:t xml:space="preserve"> </w:t>
-      </w:r>
-      <w:proofErr w:type="gramStart"/>
-      <w:r>
-        <w:rPr>
-          <w:rFonts w:ascii="Arial" w:hAnsi="Arial" w:cs="Arial"/>
-          <w:sz w:val="20"/>
-          <w:szCs w:val="20"/>
-          <w:lang w:val="fr-BE"/>
-        </w:rPr>
-        <w:t>test:</w:t>
-      </w:r>
-      <w:proofErr w:type="gramEnd"/>
-      <w:r>
-        <w:rPr>
-          <w:rFonts w:ascii="Arial" w:hAnsi="Arial" w:cs="Arial"/>
-          <w:sz w:val="20"/>
-          <w:szCs w:val="20"/>
-          <w:lang w:val="fr-BE"/>
-        </w:rPr>
-        <w:t xml:space="preserve"> </w:t>
-      </w:r>
-      <w:bookmarkStart w:id="26" w:name="BK_Condition_Examen"/>
-      <w:proofErr w:type="spellStart"/>
-      <w:r>
-        <w:rPr>
-          <w:rFonts w:ascii="Arial" w:hAnsi="Arial" w:cs="Arial"/>
-          <w:sz w:val="20"/>
-          <w:szCs w:val="20"/>
-          <w:lang w:val="fr-BE"/>
-        </w:rPr>
         <w:t>BK_Condition_Examen</w:t>
       </w:r>
-      <w:bookmarkEnd w:id="26"/>
-      <w:proofErr w:type="spellEnd"/>
+      <w:bookmarkEnd w:id="27"/>
     </w:p>
     <w:tbl>
       <w:tblPr>
@@ -4355,25 +3670,14 @@
                 <w:lang w:val="fr-BE"/>
               </w:rPr>
             </w:pPr>
-            <w:proofErr w:type="gramStart"/>
-            <w:r>
-              <w:rPr>
-                <w:rFonts w:ascii="Arial" w:hAnsi="Arial" w:cs="Arial"/>
-                <w:sz w:val="20"/>
-                <w:szCs w:val="20"/>
-                <w:lang w:val="fr-BE"/>
-              </w:rPr>
-              <w:t>pH</w:t>
-            </w:r>
-            <w:proofErr w:type="gramEnd"/>
-            <w:r>
-              <w:rPr>
-                <w:rFonts w:ascii="Arial" w:hAnsi="Arial" w:cs="Arial"/>
-                <w:sz w:val="20"/>
-                <w:szCs w:val="20"/>
-                <w:lang w:val="fr-BE"/>
-              </w:rPr>
-              <w:t xml:space="preserve"> initial</w:t>
+            <w:r>
+              <w:rPr>
+                <w:rFonts w:ascii="Arial" w:hAnsi="Arial" w:cs="Arial"/>
+                <w:sz w:val="20"/>
+                <w:szCs w:val="20"/>
+                <w:lang w:val="fr-BE"/>
+              </w:rPr>
+              <w:t>pH initial</w:t>
             </w:r>
           </w:p>
         </w:tc>
@@ -4391,25 +3695,14 @@
                 <w:lang w:val="fr-BE"/>
               </w:rPr>
             </w:pPr>
-            <w:proofErr w:type="gramStart"/>
-            <w:r>
-              <w:rPr>
-                <w:rFonts w:ascii="Arial" w:hAnsi="Arial" w:cs="Arial"/>
-                <w:sz w:val="20"/>
-                <w:szCs w:val="20"/>
-                <w:lang w:val="fr-BE"/>
-              </w:rPr>
-              <w:t>pH</w:t>
-            </w:r>
-            <w:proofErr w:type="gramEnd"/>
-            <w:r>
-              <w:rPr>
-                <w:rFonts w:ascii="Arial" w:hAnsi="Arial" w:cs="Arial"/>
-                <w:sz w:val="20"/>
-                <w:szCs w:val="20"/>
-                <w:lang w:val="fr-BE"/>
-              </w:rPr>
-              <w:t xml:space="preserve"> après saturation en H2S</w:t>
+            <w:r>
+              <w:rPr>
+                <w:rFonts w:ascii="Arial" w:hAnsi="Arial" w:cs="Arial"/>
+                <w:sz w:val="20"/>
+                <w:szCs w:val="20"/>
+                <w:lang w:val="fr-BE"/>
+              </w:rPr>
+              <w:t>pH après saturation en H2S</w:t>
             </w:r>
           </w:p>
         </w:tc>
@@ -4427,25 +3720,14 @@
                 <w:lang w:val="fr-BE"/>
               </w:rPr>
             </w:pPr>
-            <w:proofErr w:type="gramStart"/>
-            <w:r>
-              <w:rPr>
-                <w:rFonts w:ascii="Arial" w:hAnsi="Arial" w:cs="Arial"/>
-                <w:sz w:val="20"/>
-                <w:szCs w:val="20"/>
-                <w:lang w:val="fr-BE"/>
-              </w:rPr>
-              <w:t>pH</w:t>
-            </w:r>
-            <w:proofErr w:type="gramEnd"/>
-            <w:r>
-              <w:rPr>
-                <w:rFonts w:ascii="Arial" w:hAnsi="Arial" w:cs="Arial"/>
-                <w:sz w:val="20"/>
-                <w:szCs w:val="20"/>
-                <w:lang w:val="fr-BE"/>
-              </w:rPr>
-              <w:t xml:space="preserve"> en fin d’essai</w:t>
+            <w:r>
+              <w:rPr>
+                <w:rFonts w:ascii="Arial" w:hAnsi="Arial" w:cs="Arial"/>
+                <w:sz w:val="20"/>
+                <w:szCs w:val="20"/>
+                <w:lang w:val="fr-BE"/>
+              </w:rPr>
+              <w:t>pH en fin d’essai</w:t>
             </w:r>
           </w:p>
         </w:tc>
@@ -4690,8 +3972,6 @@
                 <w:lang w:val="fr-BE"/>
               </w:rPr>
             </w:pPr>
-            <w:proofErr w:type="spellStart"/>
-            <w:proofErr w:type="gramStart"/>
             <w:r>
               <w:rPr>
                 <w:rFonts w:ascii="Arial" w:hAnsi="Arial" w:cs="Arial"/>
@@ -4701,8 +3981,6 @@
               </w:rPr>
               <w:t>sqdq</w:t>
             </w:r>
-            <w:proofErr w:type="spellEnd"/>
-            <w:proofErr w:type="gramEnd"/>
           </w:p>
         </w:tc>
         <w:tc>
@@ -4719,8 +3997,6 @@
                 <w:lang w:val="fr-BE"/>
               </w:rPr>
             </w:pPr>
-            <w:proofErr w:type="spellStart"/>
-            <w:proofErr w:type="gramStart"/>
             <w:r>
               <w:rPr>
                 <w:rFonts w:ascii="Arial" w:hAnsi="Arial" w:cs="Arial"/>
@@ -4730,8 +4006,6 @@
               </w:rPr>
               <w:t>qsd</w:t>
             </w:r>
-            <w:proofErr w:type="spellEnd"/>
-            <w:proofErr w:type="gramEnd"/>
           </w:p>
         </w:tc>
         <w:tc>
@@ -4948,27 +4222,14 @@
                 <w:lang w:val="fr-BE"/>
               </w:rPr>
             </w:pPr>
-            <w:proofErr w:type="spellStart"/>
-            <w:proofErr w:type="gramStart"/>
-            <w:r>
-              <w:rPr>
-                <w:rFonts w:ascii="Arial" w:hAnsi="Arial" w:cs="Arial"/>
-                <w:sz w:val="20"/>
-                <w:szCs w:val="20"/>
-                <w:lang w:val="fr-BE"/>
-              </w:rPr>
-              <w:t>displacement</w:t>
-            </w:r>
-            <w:proofErr w:type="spellEnd"/>
-            <w:proofErr w:type="gramEnd"/>
-            <w:r>
-              <w:rPr>
-                <w:rFonts w:ascii="Arial" w:hAnsi="Arial" w:cs="Arial"/>
-                <w:sz w:val="20"/>
-                <w:szCs w:val="20"/>
-                <w:lang w:val="fr-BE"/>
-              </w:rPr>
-              <w:t xml:space="preserve"> monitor</w:t>
+            <w:r>
+              <w:rPr>
+                <w:rFonts w:ascii="Arial" w:hAnsi="Arial" w:cs="Arial"/>
+                <w:sz w:val="20"/>
+                <w:szCs w:val="20"/>
+                <w:lang w:val="fr-BE"/>
+              </w:rPr>
+              <w:t>displacement monitor</w:t>
             </w:r>
           </w:p>
         </w:tc>
@@ -5063,8 +4324,6 @@
                 <w:lang w:val="fr-BE"/>
               </w:rPr>
             </w:pPr>
-            <w:proofErr w:type="spellStart"/>
-            <w:proofErr w:type="gramStart"/>
             <w:r>
               <w:rPr>
                 <w:rFonts w:ascii="Arial" w:hAnsi="Arial" w:cs="Arial"/>
@@ -5074,8 +4333,6 @@
               </w:rPr>
               <w:t>sqdq</w:t>
             </w:r>
-            <w:proofErr w:type="spellEnd"/>
-            <w:proofErr w:type="gramEnd"/>
           </w:p>
         </w:tc>
         <w:tc>
@@ -5092,8 +4349,6 @@
                 <w:lang w:val="fr-BE"/>
               </w:rPr>
             </w:pPr>
-            <w:proofErr w:type="spellStart"/>
-            <w:proofErr w:type="gramStart"/>
             <w:r>
               <w:rPr>
                 <w:rFonts w:ascii="Arial" w:hAnsi="Arial" w:cs="Arial"/>
@@ -5103,8 +4358,6 @@
               </w:rPr>
               <w:t>qsd</w:t>
             </w:r>
-            <w:proofErr w:type="spellEnd"/>
-            <w:proofErr w:type="gramEnd"/>
           </w:p>
         </w:tc>
         <w:tc>
@@ -5321,27 +4574,14 @@
                 <w:lang w:val="fr-BE"/>
               </w:rPr>
             </w:pPr>
-            <w:proofErr w:type="spellStart"/>
-            <w:proofErr w:type="gramStart"/>
-            <w:r>
-              <w:rPr>
-                <w:rFonts w:ascii="Arial" w:hAnsi="Arial" w:cs="Arial"/>
-                <w:sz w:val="20"/>
-                <w:szCs w:val="20"/>
-                <w:lang w:val="fr-BE"/>
-              </w:rPr>
-              <w:t>displacement</w:t>
-            </w:r>
-            <w:proofErr w:type="spellEnd"/>
-            <w:proofErr w:type="gramEnd"/>
-            <w:r>
-              <w:rPr>
-                <w:rFonts w:ascii="Arial" w:hAnsi="Arial" w:cs="Arial"/>
-                <w:sz w:val="20"/>
-                <w:szCs w:val="20"/>
-                <w:lang w:val="fr-BE"/>
-              </w:rPr>
-              <w:t xml:space="preserve"> monitor</w:t>
+            <w:r>
+              <w:rPr>
+                <w:rFonts w:ascii="Arial" w:hAnsi="Arial" w:cs="Arial"/>
+                <w:sz w:val="20"/>
+                <w:szCs w:val="20"/>
+                <w:lang w:val="fr-BE"/>
+              </w:rPr>
+              <w:t>displacement monitor</w:t>
             </w:r>
           </w:p>
         </w:tc>
@@ -5436,8 +4676,6 @@
                 <w:lang w:val="fr-BE"/>
               </w:rPr>
             </w:pPr>
-            <w:proofErr w:type="spellStart"/>
-            <w:proofErr w:type="gramStart"/>
             <w:r>
               <w:rPr>
                 <w:rFonts w:ascii="Arial" w:hAnsi="Arial" w:cs="Arial"/>
@@ -5447,8 +4685,6 @@
               </w:rPr>
               <w:t>sqdq</w:t>
             </w:r>
-            <w:proofErr w:type="spellEnd"/>
-            <w:proofErr w:type="gramEnd"/>
           </w:p>
         </w:tc>
         <w:tc>
@@ -5465,8 +4701,6 @@
                 <w:lang w:val="fr-BE"/>
               </w:rPr>
             </w:pPr>
-            <w:proofErr w:type="spellStart"/>
-            <w:proofErr w:type="gramStart"/>
             <w:r>
               <w:rPr>
                 <w:rFonts w:ascii="Arial" w:hAnsi="Arial" w:cs="Arial"/>
@@ -5476,8 +4710,6 @@
               </w:rPr>
               <w:t>qsd</w:t>
             </w:r>
-            <w:proofErr w:type="spellEnd"/>
-            <w:proofErr w:type="gramEnd"/>
           </w:p>
         </w:tc>
         <w:tc>
@@ -5694,27 +4926,14 @@
                 <w:lang w:val="fr-BE"/>
               </w:rPr>
             </w:pPr>
-            <w:proofErr w:type="spellStart"/>
-            <w:proofErr w:type="gramStart"/>
-            <w:r>
-              <w:rPr>
-                <w:rFonts w:ascii="Arial" w:hAnsi="Arial" w:cs="Arial"/>
-                <w:sz w:val="20"/>
-                <w:szCs w:val="20"/>
-                <w:lang w:val="fr-BE"/>
-              </w:rPr>
-              <w:t>displacement</w:t>
-            </w:r>
-            <w:proofErr w:type="spellEnd"/>
-            <w:proofErr w:type="gramEnd"/>
-            <w:r>
-              <w:rPr>
-                <w:rFonts w:ascii="Arial" w:hAnsi="Arial" w:cs="Arial"/>
-                <w:sz w:val="20"/>
-                <w:szCs w:val="20"/>
-                <w:lang w:val="fr-BE"/>
-              </w:rPr>
-              <w:t xml:space="preserve"> monitor</w:t>
+            <w:r>
+              <w:rPr>
+                <w:rFonts w:ascii="Arial" w:hAnsi="Arial" w:cs="Arial"/>
+                <w:sz w:val="20"/>
+                <w:szCs w:val="20"/>
+                <w:lang w:val="fr-BE"/>
+              </w:rPr>
+              <w:t>displacement monitor</w:t>
             </w:r>
           </w:p>
         </w:tc>
@@ -5755,8 +4974,8 @@
           <w:lang w:val="fr-BE"/>
         </w:rPr>
       </w:pPr>
-      <w:bookmarkStart w:id="27" w:name="BK_Condition_Tableau"/>
-      <w:bookmarkEnd w:id="27"/>
+      <w:bookmarkStart w:id="28" w:name="BK_Condition_Tableau"/>
+      <w:bookmarkEnd w:id="28"/>
       <w:r>
         <w:rPr>
           <w:rFonts w:ascii="Arial" w:hAnsi="Arial" w:cs="Arial"/>
@@ -5829,7 +5048,6 @@
                 <w:lang w:val="fr-FR"/>
               </w:rPr>
             </w:pPr>
-            <w:proofErr w:type="spellStart"/>
             <w:r>
               <w:rPr>
                 <w:rFonts w:ascii="Arial" w:hAnsi="Arial" w:cs="Arial"/>
@@ -5839,7 +5057,6 @@
               </w:rPr>
               <w:t>Specimen</w:t>
             </w:r>
-            <w:proofErr w:type="spellEnd"/>
           </w:p>
         </w:tc>
         <w:tc>
@@ -5868,7 +5085,6 @@
               </w:rPr>
               <w:t xml:space="preserve">Largeurs observées </w:t>
             </w:r>
-            <w:proofErr w:type="spellStart"/>
             <w:r>
               <w:rPr>
                 <w:rFonts w:ascii="Arial" w:hAnsi="Arial" w:cs="Arial"/>
@@ -5876,42 +5092,43 @@
                 <w:szCs w:val="20"/>
                 <w:lang w:val="fr-FR"/>
               </w:rPr>
-              <w:t>Observed</w:t>
-            </w:r>
-            <w:proofErr w:type="spellEnd"/>
-            <w:r>
-              <w:rPr>
-                <w:rFonts w:ascii="Arial" w:hAnsi="Arial" w:cs="Arial"/>
+              <w:t>Observed width</w:t>
+            </w:r>
+          </w:p>
+        </w:tc>
+        <w:tc>
+          <w:tcPr>
+            <w:tcW w:w="2284" w:type="dxa"/>
+          </w:tcPr>
+          <w:p>
+            <w:pPr>
+              <w:spacing w:line="276" w:lineRule="auto"/>
+              <w:jc w:val="center"/>
+              <w:rPr>
+                <w:rFonts w:ascii="Arial" w:hAnsi="Arial" w:cs="Arial"/>
+                <w:b/>
                 <w:sz w:val="20"/>
                 <w:szCs w:val="20"/>
                 <w:lang w:val="fr-FR"/>
               </w:rPr>
-              <w:t xml:space="preserve"> </w:t>
-            </w:r>
-            <w:proofErr w:type="spellStart"/>
-            <w:r>
-              <w:rPr>
-                <w:rFonts w:ascii="Arial" w:hAnsi="Arial" w:cs="Arial"/>
+            </w:pPr>
+            <w:r>
+              <w:rPr>
+                <w:rFonts w:ascii="Arial" w:hAnsi="Arial" w:cs="Arial"/>
+                <w:b/>
                 <w:sz w:val="20"/>
                 <w:szCs w:val="20"/>
                 <w:lang w:val="fr-FR"/>
               </w:rPr>
-              <w:t>width</w:t>
-            </w:r>
-            <w:proofErr w:type="spellEnd"/>
-          </w:p>
-        </w:tc>
-        <w:tc>
-          <w:tcPr>
-            <w:tcW w:w="2284" w:type="dxa"/>
-          </w:tcPr>
+              <w:t>Résultat</w:t>
+            </w:r>
+          </w:p>
           <w:p>
             <w:pPr>
               <w:spacing w:line="276" w:lineRule="auto"/>
               <w:jc w:val="center"/>
               <w:rPr>
                 <w:rFonts w:ascii="Arial" w:hAnsi="Arial" w:cs="Arial"/>
-                <w:b/>
                 <w:sz w:val="20"/>
                 <w:szCs w:val="20"/>
                 <w:lang w:val="fr-FR"/>
@@ -5920,36 +5137,12 @@
             <w:r>
               <w:rPr>
                 <w:rFonts w:ascii="Arial" w:hAnsi="Arial" w:cs="Arial"/>
-                <w:b/>
                 <w:sz w:val="20"/>
                 <w:szCs w:val="20"/>
                 <w:lang w:val="fr-FR"/>
               </w:rPr>
-              <w:t>Résultat</w:t>
-            </w:r>
-          </w:p>
-          <w:p>
-            <w:pPr>
-              <w:spacing w:line="276" w:lineRule="auto"/>
-              <w:jc w:val="center"/>
-              <w:rPr>
-                <w:rFonts w:ascii="Arial" w:hAnsi="Arial" w:cs="Arial"/>
-                <w:sz w:val="20"/>
-                <w:szCs w:val="20"/>
-                <w:lang w:val="fr-FR"/>
-              </w:rPr>
-            </w:pPr>
-            <w:proofErr w:type="spellStart"/>
-            <w:r>
-              <w:rPr>
-                <w:rFonts w:ascii="Arial" w:hAnsi="Arial" w:cs="Arial"/>
-                <w:sz w:val="20"/>
-                <w:szCs w:val="20"/>
-                <w:lang w:val="fr-FR"/>
-              </w:rPr>
               <w:t>Result</w:t>
             </w:r>
-            <w:proofErr w:type="spellEnd"/>
           </w:p>
         </w:tc>
         <w:tc>
@@ -6018,7 +5211,7 @@
                 <w:lang w:val="fr-BE"/>
               </w:rPr>
             </w:pPr>
-            <w:bookmarkStart w:id="28" w:name="BK_Resultat_Item1"/>
+            <w:bookmarkStart w:id="29" w:name="BK_Resultat_Item1"/>
             <w:r>
               <w:rPr>
                 <w:rFonts w:ascii="Arial" w:hAnsi="Arial" w:cs="Arial"/>
@@ -6046,7 +5239,7 @@
               </w:rPr>
               <w:t>Item1</w:t>
             </w:r>
-            <w:bookmarkEnd w:id="28"/>
+            <w:bookmarkEnd w:id="29"/>
           </w:p>
         </w:tc>
         <w:tc>
@@ -6063,7 +5256,7 @@
                 <w:lang w:val="fr-FR"/>
               </w:rPr>
             </w:pPr>
-            <w:bookmarkStart w:id="29" w:name="BK_Resultat_Zone1"/>
+            <w:bookmarkStart w:id="30" w:name="BK_Resultat_Zone1"/>
             <w:r>
               <w:rPr>
                 <w:rFonts w:ascii="Arial" w:hAnsi="Arial" w:cs="Arial"/>
@@ -6073,7 +5266,7 @@
               </w:rPr>
               <w:t>BK_Resultat_Zone1</w:t>
             </w:r>
-            <w:bookmarkEnd w:id="29"/>
+            <w:bookmarkEnd w:id="30"/>
           </w:p>
         </w:tc>
         <w:tc>
@@ -6090,7 +5283,7 @@
                 <w:lang w:val="fr-FR"/>
               </w:rPr>
             </w:pPr>
-            <w:bookmarkStart w:id="30" w:name="BK_Resultat_Resultat1"/>
+            <w:bookmarkStart w:id="31" w:name="BK_Resultat_Resultat1"/>
             <w:r>
               <w:rPr>
                 <w:rFonts w:ascii="Arial" w:hAnsi="Arial" w:cs="Arial"/>
@@ -6118,7 +5311,7 @@
               </w:rPr>
               <w:t>_Resultat_Resultat1</w:t>
             </w:r>
-            <w:bookmarkEnd w:id="30"/>
+            <w:bookmarkEnd w:id="31"/>
           </w:p>
         </w:tc>
         <w:tc>
@@ -6135,7 +5328,7 @@
                 <w:lang w:val="fr-FR"/>
               </w:rPr>
             </w:pPr>
-            <w:bookmarkStart w:id="31" w:name="BK_Resultat_Obs1"/>
+            <w:bookmarkStart w:id="32" w:name="BK_Resultat_Obs1"/>
             <w:r>
               <w:rPr>
                 <w:rFonts w:ascii="Arial" w:hAnsi="Arial" w:cs="Arial"/>
@@ -6145,7 +5338,7 @@
               </w:rPr>
               <w:t>BK_Resultat_Obs1</w:t>
             </w:r>
-            <w:bookmarkEnd w:id="31"/>
+            <w:bookmarkEnd w:id="32"/>
           </w:p>
         </w:tc>
       </w:tr>
@@ -6186,8 +5379,7 @@
               </w:rPr>
               <w:t xml:space="preserve"> : </w:t>
             </w:r>
-            <w:bookmarkStart w:id="32" w:name="BK_Resultat_Conclusion"/>
-            <w:proofErr w:type="spellStart"/>
+            <w:bookmarkStart w:id="33" w:name="BK_Resultat_Conclusion"/>
             <w:r>
               <w:rPr>
                 <w:rFonts w:ascii="Arial" w:hAnsi="Arial" w:cs="Arial"/>
@@ -6198,8 +5390,7 @@
               </w:rPr>
               <w:t>BK_Resultat_Conclusion</w:t>
             </w:r>
-            <w:bookmarkEnd w:id="32"/>
-            <w:proofErr w:type="spellEnd"/>
+            <w:bookmarkEnd w:id="33"/>
           </w:p>
         </w:tc>
       </w:tr>
@@ -6254,18 +5445,8 @@
                 <w:sz w:val="20"/>
                 <w:szCs w:val="20"/>
               </w:rPr>
-              <w:t xml:space="preserve">Items de </w:t>
-            </w:r>
-            <w:proofErr w:type="spellStart"/>
-            <w:r>
-              <w:rPr>
-                <w:rFonts w:ascii="Arial" w:hAnsi="Arial" w:cs="Arial"/>
-                <w:sz w:val="20"/>
-                <w:szCs w:val="20"/>
-              </w:rPr>
-              <w:t>l'essai</w:t>
-            </w:r>
-            <w:proofErr w:type="spellEnd"/>
+              <w:t>Items de l'essai</w:t>
+            </w:r>
           </w:p>
         </w:tc>
         <w:tc>
@@ -6287,36 +5468,8 @@
                 <w:sz w:val="20"/>
                 <w:szCs w:val="20"/>
               </w:rPr>
-              <w:t xml:space="preserve">Zone de </w:t>
-            </w:r>
-            <w:proofErr w:type="spellStart"/>
-            <w:r>
-              <w:rPr>
-                <w:rFonts w:ascii="Arial" w:hAnsi="Arial" w:cs="Arial"/>
-                <w:sz w:val="20"/>
-                <w:szCs w:val="20"/>
-              </w:rPr>
-              <w:t>largeur</w:t>
-            </w:r>
-            <w:proofErr w:type="spellEnd"/>
-            <w:r>
-              <w:rPr>
-                <w:rFonts w:ascii="Arial" w:hAnsi="Arial" w:cs="Arial"/>
-                <w:sz w:val="20"/>
-                <w:szCs w:val="20"/>
-              </w:rPr>
-              <w:t xml:space="preserve"> </w:t>
-            </w:r>
-            <w:proofErr w:type="spellStart"/>
-            <w:r>
-              <w:rPr>
-                <w:rFonts w:ascii="Arial" w:hAnsi="Arial" w:cs="Arial"/>
-                <w:sz w:val="20"/>
-                <w:szCs w:val="20"/>
-              </w:rPr>
-              <w:t>observée</w:t>
-            </w:r>
-            <w:proofErr w:type="spellEnd"/>
+              <w:t>Zone de largeur observée</w:t>
+            </w:r>
           </w:p>
         </w:tc>
         <w:tc>
@@ -6332,7 +5485,6 @@
                 <w:szCs w:val="20"/>
               </w:rPr>
             </w:pPr>
-            <w:proofErr w:type="spellStart"/>
             <w:r>
               <w:rPr>
                 <w:rFonts w:ascii="Arial" w:hAnsi="Arial" w:cs="Arial"/>
@@ -6341,7 +5493,6 @@
               </w:rPr>
               <w:t>Résultat</w:t>
             </w:r>
-            <w:proofErr w:type="spellEnd"/>
           </w:p>
         </w:tc>
         <w:tc>
@@ -6386,18 +5537,8 @@
                 <w:sz w:val="20"/>
                 <w:szCs w:val="20"/>
               </w:rPr>
-              <w:t xml:space="preserve">Conclusion de </w:t>
-            </w:r>
-            <w:proofErr w:type="spellStart"/>
-            <w:r>
-              <w:rPr>
-                <w:rFonts w:ascii="Arial" w:hAnsi="Arial" w:cs="Arial"/>
-                <w:sz w:val="20"/>
-                <w:szCs w:val="20"/>
-              </w:rPr>
-              <w:t>l'essai</w:t>
-            </w:r>
-            <w:proofErr w:type="spellEnd"/>
+              <w:t>Conclusion de l'essai</w:t>
+            </w:r>
           </w:p>
         </w:tc>
       </w:tr>
@@ -6666,8 +5807,8 @@
           <w:szCs w:val="20"/>
         </w:rPr>
       </w:pPr>
-      <w:bookmarkStart w:id="33" w:name="BK_Resultat_Tableau"/>
-      <w:bookmarkEnd w:id="33"/>
+      <w:bookmarkStart w:id="34" w:name="BK_Resultat_Tableau"/>
+      <w:bookmarkEnd w:id="34"/>
       <w:r>
         <w:rPr>
           <w:rFonts w:ascii="Arial" w:hAnsi="Arial" w:cs="Arial"/>
@@ -6709,7 +5850,7 @@
           <w:lang w:val="fr-BE" w:eastAsia="fr-BE"/>
         </w:rPr>
         <w:lastRenderedPageBreak/>
-        <w:pict w14:anchorId="07E75B0A">
+        <w:pict w14:anchorId="4750FCBD">
           <v:rect id="_x0000_s1026" style="position:absolute;margin-left:0;margin-top:6.45pt;width:450pt;height:37.15pt;z-index:251660288;visibility:visible;mso-wrap-style:square;mso-width-percent:0;mso-height-percent:0;mso-wrap-distance-left:9pt;mso-wrap-distance-top:0;mso-wrap-distance-right:9pt;mso-wrap-distance-bottom:0;mso-position-horizontal:center;mso-position-horizontal-relative:margin;mso-width-percent:0;mso-height-percent:0;mso-width-relative:page;mso-height-relative:page;v-text-anchor:middle" fillcolor="#ddd" stroked="f">
             <v:shadow on="t" color="black" opacity="20971f" offset="0,2.2pt"/>
             <v:textbox>
@@ -6757,45 +5898,8 @@
                       <w:szCs w:val="28"/>
                       <w:lang w:val="fr-FR"/>
                     </w:rPr>
-                    <w:t xml:space="preserve">/ </w:t>
+                    <w:t>/ Specimen examination</w:t>
                   </w:r>
-                  <w:proofErr w:type="spellStart"/>
-                  <w:r>
-                    <w:rPr>
-                      <w:rFonts w:ascii="Arial" w:hAnsi="Arial" w:cs="Arial"/>
-                      <w:b/>
-                      <w:bCs/>
-                      <w:sz w:val="28"/>
-                      <w:szCs w:val="28"/>
-                      <w:lang w:val="fr-FR"/>
-                    </w:rPr>
-                    <w:t>Specimen</w:t>
-                  </w:r>
-                  <w:proofErr w:type="spellEnd"/>
-                  <w:r>
-                    <w:rPr>
-                      <w:rFonts w:ascii="Arial" w:hAnsi="Arial" w:cs="Arial"/>
-                      <w:b/>
-                      <w:bCs/>
-                      <w:sz w:val="28"/>
-                      <w:szCs w:val="28"/>
-                      <w:lang w:val="fr-FR"/>
-                    </w:rPr>
-                    <w:t xml:space="preserve"> </w:t>
-                  </w:r>
-                  <w:proofErr w:type="spellStart"/>
-                  <w:r>
-                    <w:rPr>
-                      <w:rFonts w:ascii="Arial" w:hAnsi="Arial" w:cs="Arial"/>
-                      <w:b/>
-                      <w:bCs/>
-                      <w:sz w:val="28"/>
-                      <w:szCs w:val="28"/>
-                      <w:lang w:val="fr-FR"/>
-                    </w:rPr>
-                    <w:t>examination</w:t>
-                  </w:r>
-                  <w:proofErr w:type="spellEnd"/>
                 </w:p>
               </w:txbxContent>
             </v:textbox>
@@ -6878,27 +5982,7 @@
           <w:szCs w:val="20"/>
           <w:lang w:val="fr-BE"/>
         </w:rPr>
-        <w:t>Plate n</w:t>
-      </w:r>
-      <w:proofErr w:type="gramStart"/>
-      <w:r>
-        <w:rPr>
-          <w:rFonts w:ascii="Arial" w:hAnsi="Arial" w:cs="Arial"/>
-          <w:sz w:val="20"/>
-          <w:szCs w:val="20"/>
-          <w:lang w:val="fr-BE"/>
-        </w:rPr>
-        <w:t>°:</w:t>
-      </w:r>
-      <w:proofErr w:type="gramEnd"/>
-      <w:r>
-        <w:rPr>
-          <w:rFonts w:ascii="Arial" w:hAnsi="Arial" w:cs="Arial"/>
-          <w:sz w:val="20"/>
-          <w:szCs w:val="20"/>
-          <w:lang w:val="fr-BE"/>
-        </w:rPr>
-        <w:t xml:space="preserve"> </w:t>
+        <w:t xml:space="preserve">Plate n°: </w:t>
       </w:r>
       <w:r>
         <w:rPr>
@@ -7014,7 +6098,7 @@
           <w:lang w:val="fr-BE"/>
         </w:rPr>
         <w:drawing>
-          <wp:inline distT="0" distB="0" distL="0" distR="0" wp14:anchorId="519C493A" wp14:editId="73B2118E">
+          <wp:inline distT="0" distB="0" distL="0" distR="0" wp14:anchorId="08FCC4A4" wp14:editId="64108338">
             <wp:extent cx="2603500" cy="1952625"/>
             <wp:effectExtent l="19050" t="19050" r="25400" b="28575"/>
             <wp:docPr id="3" name="Image 3"/>
@@ -7081,7 +6165,7 @@
           <w:lang w:val="fr-BE"/>
         </w:rPr>
         <w:drawing>
-          <wp:inline distT="0" distB="0" distL="0" distR="0" wp14:anchorId="11586C79" wp14:editId="0846296A">
+          <wp:inline distT="0" distB="0" distL="0" distR="0" wp14:anchorId="6886EBA9" wp14:editId="1B0B96F3">
             <wp:extent cx="2609850" cy="1957388"/>
             <wp:effectExtent l="19050" t="19050" r="19050" b="24130"/>
             <wp:docPr id="6" name="Image 6"/>
@@ -7853,7 +6937,7 @@
               <w:lang w:val="fr-BE" w:eastAsia="fr-BE"/>
             </w:rPr>
             <w:drawing>
-              <wp:inline distT="0" distB="0" distL="0" distR="0" wp14:anchorId="52DCCE6C" wp14:editId="7BE7EB49">
+              <wp:inline distT="0" distB="0" distL="0" distR="0" wp14:anchorId="53D79B39" wp14:editId="116ABD5D">
                 <wp:extent cx="1019175" cy="466725"/>
                 <wp:effectExtent l="19050" t="0" r="9525" b="0"/>
                 <wp:docPr id="5" name="Image 5" descr="new arcelormittal"/>
@@ -8098,7 +7182,6 @@
               <w:lang w:val="fr-FR"/>
             </w:rPr>
           </w:pPr>
-          <w:proofErr w:type="spellStart"/>
           <w:r>
             <w:rPr>
               <w:color w:val="000000"/>
@@ -8106,17 +7189,7 @@
               <w:szCs w:val="18"/>
               <w:lang w:val="fr-FR"/>
             </w:rPr>
-            <w:t>Rev</w:t>
-          </w:r>
-          <w:proofErr w:type="spellEnd"/>
-          <w:r>
-            <w:rPr>
-              <w:color w:val="000000"/>
-              <w:sz w:val="18"/>
-              <w:szCs w:val="18"/>
-              <w:lang w:val="fr-FR"/>
-            </w:rPr>
-            <w:t xml:space="preserve">. </w:t>
+            <w:t xml:space="preserve">Rev. </w:t>
           </w:r>
           <w:r>
             <w:rPr>
@@ -8284,7 +7357,7 @@
       </w:rPr>
     </w:lvl>
   </w:abstractNum>
-  <w:num w:numId="1" w16cid:durableId="102306258">
+  <w:num w:numId="1" w16cid:durableId="164169377">
     <w:abstractNumId w:val="0"/>
   </w:num>
 </w:numbering>
@@ -9088,7 +8161,7 @@
 </file>
 
 <file path=customXml/itemProps1.xml><?xml version="1.0" encoding="utf-8"?>
-<ds:datastoreItem xmlns:ds="http://schemas.openxmlformats.org/officeDocument/2006/customXml" ds:itemID="{EB3AD1FA-300D-4462-8A82-C02A9D4E2F17}">
+<ds:datastoreItem xmlns:ds="http://schemas.openxmlformats.org/officeDocument/2006/customXml" ds:itemID="{BF235583-A196-4C60-B5A0-A431A218C432}">
   <ds:schemaRefs>
     <ds:schemaRef ds:uri="http://schemas.openxmlformats.org/officeDocument/2006/bibliography"/>
   </ds:schemaRefs>

</xml_diff>